<commit_message>
Revert "updating my version of the github repository"
</commit_message>
<xml_diff>
--- a/Unit 1/Chapter 3 Solutions.docx
+++ b/Unit 1/Chapter 3 Solutions.docx
@@ -40,7 +40,7 @@
                     <pic:cNvPicPr/>
                   </pic:nvPicPr>
                   <pic:blipFill>
-                    <a:blip r:embed="rId5"/>
+                    <a:blip r:embed="rId4"/>
                     <a:stretch>
                       <a:fillRect/>
                     </a:stretch>
@@ -1287,2020 +1287,14 @@
           <w:vertAlign w:val="subscript"/>
         </w:rPr>
         <w:lastRenderedPageBreak/>
-        <w:drawing>
-          <wp:inline distT="0" distB="0" distL="0" distR="0" wp14:anchorId="4B7F2B7C" wp14:editId="32813224">
-            <wp:extent cx="5943600" cy="1101090"/>
-            <wp:effectExtent l="0" t="0" r="0" b="3810"/>
-            <wp:docPr id="10" name="Picture 10"/>
-            <wp:cNvGraphicFramePr>
-              <a:graphicFrameLocks xmlns:a="http://schemas.openxmlformats.org/drawingml/2006/main" noChangeAspect="1"/>
-            </wp:cNvGraphicFramePr>
-            <a:graphic xmlns:a="http://schemas.openxmlformats.org/drawingml/2006/main">
-              <a:graphicData uri="http://schemas.openxmlformats.org/drawingml/2006/picture">
-                <pic:pic xmlns:pic="http://schemas.openxmlformats.org/drawingml/2006/picture">
-                  <pic:nvPicPr>
-                    <pic:cNvPr id="1" name=""/>
-                    <pic:cNvPicPr/>
-                  </pic:nvPicPr>
-                  <pic:blipFill>
-                    <a:blip r:embed="rId6"/>
-                    <a:stretch>
-                      <a:fillRect/>
-                    </a:stretch>
-                  </pic:blipFill>
-                  <pic:spPr>
-                    <a:xfrm>
-                      <a:off x="0" y="0"/>
-                      <a:ext cx="5943600" cy="1101090"/>
-                    </a:xfrm>
-                    <a:prstGeom prst="rect">
-                      <a:avLst/>
-                    </a:prstGeom>
-                  </pic:spPr>
-                </pic:pic>
-              </a:graphicData>
-            </a:graphic>
-          </wp:inline>
-        </w:drawing>
-      </w:r>
-    </w:p>
-    <w:p>
-      <w:pPr>
+        <w:t>4.</w:t>
+      </w:r>
+      <w:r>
         <w:rPr>
           <w:rFonts w:eastAsiaTheme="minorEastAsia"/>
           <w:vertAlign w:val="subscript"/>
         </w:rPr>
-      </w:pPr>
-    </w:p>
-    <w:p>
-      <w:pPr>
-        <w:rPr>
-          <w:rFonts w:eastAsiaTheme="minorEastAsia"/>
-          <w:vertAlign w:val="subscript"/>
-        </w:rPr>
-      </w:pPr>
-      <w:r>
-        <w:rPr>
-          <w:rFonts w:eastAsiaTheme="minorEastAsia"/>
-          <w:vertAlign w:val="subscript"/>
-        </w:rPr>
-        <w:t xml:space="preserve">Fig 1.16: </w:t>
-      </w:r>
-    </w:p>
-    <w:p>
-      <w:pPr>
-        <w:rPr>
-          <w:rFonts w:eastAsiaTheme="minorEastAsia"/>
-          <w:vertAlign w:val="subscript"/>
-        </w:rPr>
-      </w:pPr>
-      <w:r>
-        <w:rPr>
-          <w:rFonts w:eastAsiaTheme="minorEastAsia"/>
-          <w:vertAlign w:val="subscript"/>
-        </w:rPr>
-        <w:drawing>
-          <wp:inline distT="0" distB="0" distL="0" distR="0" wp14:anchorId="1B4E836F" wp14:editId="67D1BC61">
-            <wp:extent cx="5943600" cy="2776855"/>
-            <wp:effectExtent l="0" t="0" r="0" b="4445"/>
-            <wp:docPr id="11" name="Picture 11"/>
-            <wp:cNvGraphicFramePr>
-              <a:graphicFrameLocks xmlns:a="http://schemas.openxmlformats.org/drawingml/2006/main" noChangeAspect="1"/>
-            </wp:cNvGraphicFramePr>
-            <a:graphic xmlns:a="http://schemas.openxmlformats.org/drawingml/2006/main">
-              <a:graphicData uri="http://schemas.openxmlformats.org/drawingml/2006/picture">
-                <pic:pic xmlns:pic="http://schemas.openxmlformats.org/drawingml/2006/picture">
-                  <pic:nvPicPr>
-                    <pic:cNvPr id="1" name=""/>
-                    <pic:cNvPicPr/>
-                  </pic:nvPicPr>
-                  <pic:blipFill>
-                    <a:blip r:embed="rId7"/>
-                    <a:stretch>
-                      <a:fillRect/>
-                    </a:stretch>
-                  </pic:blipFill>
-                  <pic:spPr>
-                    <a:xfrm>
-                      <a:off x="0" y="0"/>
-                      <a:ext cx="5943600" cy="2776855"/>
-                    </a:xfrm>
-                    <a:prstGeom prst="rect">
-                      <a:avLst/>
-                    </a:prstGeom>
-                  </pic:spPr>
-                </pic:pic>
-              </a:graphicData>
-            </a:graphic>
-          </wp:inline>
-        </w:drawing>
-      </w:r>
-    </w:p>
-    <w:p>
-      <w:pPr>
-        <w:rPr>
-          <w:rFonts w:eastAsiaTheme="minorEastAsia"/>
-          <w:vertAlign w:val="subscript"/>
-        </w:rPr>
-      </w:pPr>
-      <w:proofErr w:type="spellStart"/>
-      <w:r>
-        <w:rPr>
-          <w:rFonts w:eastAsiaTheme="minorEastAsia"/>
-          <w:vertAlign w:val="subscript"/>
-        </w:rPr>
-        <w:t>plotts.sample.wge</w:t>
-      </w:r>
-      <w:proofErr w:type="spellEnd"/>
-      <w:r>
-        <w:rPr>
-          <w:rFonts w:eastAsiaTheme="minorEastAsia"/>
-          <w:vertAlign w:val="subscript"/>
-        </w:rPr>
-        <w:t>(wtcrude2020)</w:t>
-      </w:r>
-    </w:p>
-    <w:p>
-      <w:pPr>
-        <w:rPr>
-          <w:rFonts w:eastAsiaTheme="minorEastAsia"/>
-          <w:vertAlign w:val="subscript"/>
-        </w:rPr>
-      </w:pPr>
-      <w:r>
-        <w:rPr>
-          <w:rFonts w:eastAsiaTheme="minorEastAsia"/>
-          <w:vertAlign w:val="subscript"/>
-        </w:rPr>
-        <w:drawing>
-          <wp:inline distT="0" distB="0" distL="0" distR="0" wp14:anchorId="59A38FA6" wp14:editId="72CAB0AA">
-            <wp:extent cx="5118100" cy="2286000"/>
-            <wp:effectExtent l="0" t="0" r="0" b="0"/>
-            <wp:docPr id="12" name="Picture 12"/>
-            <wp:cNvGraphicFramePr>
-              <a:graphicFrameLocks xmlns:a="http://schemas.openxmlformats.org/drawingml/2006/main" noChangeAspect="1"/>
-            </wp:cNvGraphicFramePr>
-            <a:graphic xmlns:a="http://schemas.openxmlformats.org/drawingml/2006/main">
-              <a:graphicData uri="http://schemas.openxmlformats.org/drawingml/2006/picture">
-                <pic:pic xmlns:pic="http://schemas.openxmlformats.org/drawingml/2006/picture">
-                  <pic:nvPicPr>
-                    <pic:cNvPr id="1" name=""/>
-                    <pic:cNvPicPr/>
-                  </pic:nvPicPr>
-                  <pic:blipFill>
-                    <a:blip r:embed="rId8"/>
-                    <a:stretch>
-                      <a:fillRect/>
-                    </a:stretch>
-                  </pic:blipFill>
-                  <pic:spPr>
-                    <a:xfrm>
-                      <a:off x="0" y="0"/>
-                      <a:ext cx="5118100" cy="2286000"/>
-                    </a:xfrm>
-                    <a:prstGeom prst="rect">
-                      <a:avLst/>
-                    </a:prstGeom>
-                  </pic:spPr>
-                </pic:pic>
-              </a:graphicData>
-            </a:graphic>
-          </wp:inline>
-        </w:drawing>
-      </w:r>
-    </w:p>
-    <w:p>
-      <w:pPr>
-        <w:rPr>
-          <w:rFonts w:eastAsiaTheme="minorEastAsia"/>
-          <w:vertAlign w:val="subscript"/>
-        </w:rPr>
-      </w:pPr>
-      <w:r>
-        <w:rPr>
-          <w:rFonts w:eastAsiaTheme="minorEastAsia"/>
-          <w:vertAlign w:val="subscript"/>
-        </w:rPr>
-        <w:t xml:space="preserve">The autocorrelations are positive and slowing damping as the lag increases indicating that for lags up to at least 25 (and likely even further apart) pairs of observations lag units apart tend to be on the same side of the overall mean.  Practically, this means that the series will tend to wander and go on extended runs above or below the mean; that when the series is above/below the overall mean, it sends to stay there for a while. </w:t>
-      </w:r>
-      <w:r>
-        <w:rPr>
-          <w:rFonts w:eastAsiaTheme="minorEastAsia"/>
-          <w:vertAlign w:val="subscript"/>
-        </w:rPr>
-        <w:t xml:space="preserve"> </w:t>
-      </w:r>
-      <w:r>
-        <w:rPr>
-          <w:rFonts w:eastAsiaTheme="minorEastAsia"/>
-          <w:vertAlign w:val="subscript"/>
-        </w:rPr>
-        <w:t xml:space="preserve">The </w:t>
-      </w:r>
-      <w:proofErr w:type="spellStart"/>
-      <w:r>
-        <w:rPr>
-          <w:rFonts w:eastAsiaTheme="minorEastAsia"/>
-          <w:vertAlign w:val="subscript"/>
-        </w:rPr>
-        <w:t>Parzen</w:t>
-      </w:r>
-      <w:proofErr w:type="spellEnd"/>
-      <w:r>
-        <w:rPr>
-          <w:rFonts w:eastAsiaTheme="minorEastAsia"/>
-          <w:vertAlign w:val="subscript"/>
-        </w:rPr>
-        <w:t xml:space="preserve"> window of the spectral density estimate will be discussed in Chapter 4. </w:t>
-      </w:r>
-    </w:p>
-    <w:p>
-      <w:pPr>
-        <w:rPr>
-          <w:rFonts w:eastAsiaTheme="minorEastAsia"/>
-          <w:vertAlign w:val="subscript"/>
-        </w:rPr>
-      </w:pPr>
-    </w:p>
-    <w:p>
-      <w:pPr>
-        <w:rPr>
-          <w:rFonts w:eastAsiaTheme="minorEastAsia"/>
-          <w:vertAlign w:val="subscript"/>
-        </w:rPr>
-      </w:pPr>
-    </w:p>
-    <w:p>
-      <w:pPr>
-        <w:rPr>
-          <w:rFonts w:eastAsiaTheme="minorEastAsia"/>
-          <w:vertAlign w:val="subscript"/>
-        </w:rPr>
-      </w:pPr>
-      <w:r>
-        <w:rPr>
-          <w:rFonts w:eastAsiaTheme="minorEastAsia"/>
-          <w:vertAlign w:val="subscript"/>
-        </w:rPr>
-        <w:lastRenderedPageBreak/>
-        <w:drawing>
-          <wp:inline distT="0" distB="0" distL="0" distR="0" wp14:anchorId="20C3BF17" wp14:editId="66E865A3">
-            <wp:extent cx="5943600" cy="2540635"/>
-            <wp:effectExtent l="0" t="0" r="0" b="0"/>
-            <wp:docPr id="13" name="Picture 13"/>
-            <wp:cNvGraphicFramePr>
-              <a:graphicFrameLocks xmlns:a="http://schemas.openxmlformats.org/drawingml/2006/main" noChangeAspect="1"/>
-            </wp:cNvGraphicFramePr>
-            <a:graphic xmlns:a="http://schemas.openxmlformats.org/drawingml/2006/main">
-              <a:graphicData uri="http://schemas.openxmlformats.org/drawingml/2006/picture">
-                <pic:pic xmlns:pic="http://schemas.openxmlformats.org/drawingml/2006/picture">
-                  <pic:nvPicPr>
-                    <pic:cNvPr id="1" name=""/>
-                    <pic:cNvPicPr/>
-                  </pic:nvPicPr>
-                  <pic:blipFill>
-                    <a:blip r:embed="rId9"/>
-                    <a:stretch>
-                      <a:fillRect/>
-                    </a:stretch>
-                  </pic:blipFill>
-                  <pic:spPr>
-                    <a:xfrm>
-                      <a:off x="0" y="0"/>
-                      <a:ext cx="5943600" cy="2540635"/>
-                    </a:xfrm>
-                    <a:prstGeom prst="rect">
-                      <a:avLst/>
-                    </a:prstGeom>
-                  </pic:spPr>
-                </pic:pic>
-              </a:graphicData>
-            </a:graphic>
-          </wp:inline>
-        </w:drawing>
-      </w:r>
-    </w:p>
-    <w:p>
-      <w:pPr>
-        <w:rPr>
-          <w:rFonts w:eastAsiaTheme="minorEastAsia"/>
-          <w:vertAlign w:val="subscript"/>
-        </w:rPr>
-      </w:pPr>
-      <w:proofErr w:type="spellStart"/>
-      <w:r>
-        <w:rPr>
-          <w:rFonts w:eastAsiaTheme="minorEastAsia"/>
-          <w:vertAlign w:val="subscript"/>
-        </w:rPr>
-        <w:t>plotts.sample.wge</w:t>
-      </w:r>
-      <w:proofErr w:type="spellEnd"/>
-      <w:r>
-        <w:rPr>
-          <w:rFonts w:eastAsiaTheme="minorEastAsia"/>
-          <w:vertAlign w:val="subscript"/>
-        </w:rPr>
-        <w:t>(</w:t>
-      </w:r>
-      <w:proofErr w:type="spellStart"/>
-      <w:r>
-        <w:rPr>
-          <w:rFonts w:eastAsiaTheme="minorEastAsia"/>
-          <w:vertAlign w:val="subscript"/>
-        </w:rPr>
-        <w:t>dfw.mon</w:t>
-      </w:r>
-      <w:proofErr w:type="spellEnd"/>
-      <w:r>
-        <w:rPr>
-          <w:rFonts w:eastAsiaTheme="minorEastAsia"/>
-          <w:vertAlign w:val="subscript"/>
-        </w:rPr>
-        <w:t>)</w:t>
-      </w:r>
-    </w:p>
-    <w:p>
-      <w:pPr>
-        <w:rPr>
-          <w:rFonts w:eastAsiaTheme="minorEastAsia"/>
-          <w:vertAlign w:val="subscript"/>
-        </w:rPr>
-      </w:pPr>
-      <w:r>
-        <w:rPr>
-          <w:rFonts w:eastAsiaTheme="minorEastAsia"/>
-          <w:vertAlign w:val="subscript"/>
-        </w:rPr>
-        <w:drawing>
-          <wp:inline distT="0" distB="0" distL="0" distR="0" wp14:anchorId="2AF73E07" wp14:editId="05037324">
-            <wp:extent cx="5943600" cy="2280920"/>
-            <wp:effectExtent l="0" t="0" r="0" b="5080"/>
-            <wp:docPr id="14" name="Picture 14"/>
-            <wp:cNvGraphicFramePr>
-              <a:graphicFrameLocks xmlns:a="http://schemas.openxmlformats.org/drawingml/2006/main" noChangeAspect="1"/>
-            </wp:cNvGraphicFramePr>
-            <a:graphic xmlns:a="http://schemas.openxmlformats.org/drawingml/2006/main">
-              <a:graphicData uri="http://schemas.openxmlformats.org/drawingml/2006/picture">
-                <pic:pic xmlns:pic="http://schemas.openxmlformats.org/drawingml/2006/picture">
-                  <pic:nvPicPr>
-                    <pic:cNvPr id="1" name=""/>
-                    <pic:cNvPicPr/>
-                  </pic:nvPicPr>
-                  <pic:blipFill>
-                    <a:blip r:embed="rId10"/>
-                    <a:stretch>
-                      <a:fillRect/>
-                    </a:stretch>
-                  </pic:blipFill>
-                  <pic:spPr>
-                    <a:xfrm>
-                      <a:off x="0" y="0"/>
-                      <a:ext cx="5943600" cy="2280920"/>
-                    </a:xfrm>
-                    <a:prstGeom prst="rect">
-                      <a:avLst/>
-                    </a:prstGeom>
-                  </pic:spPr>
-                </pic:pic>
-              </a:graphicData>
-            </a:graphic>
-          </wp:inline>
-        </w:drawing>
-      </w:r>
-    </w:p>
-    <w:p>
-      <w:pPr>
-        <w:rPr>
-          <w:rFonts w:eastAsiaTheme="minorEastAsia"/>
-          <w:vertAlign w:val="subscript"/>
-        </w:rPr>
-      </w:pPr>
-      <w:r>
-        <w:rPr>
-          <w:rFonts w:eastAsiaTheme="minorEastAsia"/>
-          <w:vertAlign w:val="subscript"/>
-        </w:rPr>
-        <w:t xml:space="preserve">We always want to consider domain knowledge when we have it and we can assume we all have some domain knowledge on </w:t>
-      </w:r>
-      <w:proofErr w:type="spellStart"/>
-      <w:r>
-        <w:rPr>
-          <w:rFonts w:eastAsiaTheme="minorEastAsia"/>
-          <w:vertAlign w:val="subscript"/>
-        </w:rPr>
-        <w:t>montly</w:t>
-      </w:r>
-      <w:proofErr w:type="spellEnd"/>
-      <w:r>
-        <w:rPr>
-          <w:rFonts w:eastAsiaTheme="minorEastAsia"/>
-          <w:vertAlign w:val="subscript"/>
-        </w:rPr>
-        <w:t xml:space="preserve"> temperatures.  In DFW our experience tell that it is relatively (relative to the annual mean temp) warm in the Summer, cold in the Winter and </w:t>
-      </w:r>
-      <w:r>
-        <w:rPr>
-          <w:rFonts w:eastAsiaTheme="minorEastAsia"/>
-          <w:vertAlign w:val="subscript"/>
-        </w:rPr>
-        <w:t xml:space="preserve">near the average temperature in the Spring and the Fall.  This is reflected in the realization and in the </w:t>
-      </w:r>
-      <w:proofErr w:type="spellStart"/>
-      <w:r>
-        <w:rPr>
-          <w:rFonts w:eastAsiaTheme="minorEastAsia"/>
-          <w:vertAlign w:val="subscript"/>
-        </w:rPr>
-        <w:t>acf</w:t>
-      </w:r>
-      <w:proofErr w:type="spellEnd"/>
-      <w:r>
-        <w:rPr>
-          <w:rFonts w:eastAsiaTheme="minorEastAsia"/>
-          <w:vertAlign w:val="subscript"/>
-        </w:rPr>
-        <w:t xml:space="preserve">.  The ACF has quickly damping positive autocorrelation for lags 1 – 2 indicating that average temperatures within a month or two or even three of each other tend to be on the same side of the overall mean.  For lag 3, we see a </w:t>
-      </w:r>
-      <w:proofErr w:type="gramStart"/>
-      <w:r>
-        <w:rPr>
-          <w:rFonts w:eastAsiaTheme="minorEastAsia"/>
-          <w:vertAlign w:val="subscript"/>
-        </w:rPr>
-        <w:t>zero autocorrelation</w:t>
-      </w:r>
-      <w:proofErr w:type="gramEnd"/>
-      <w:r>
-        <w:rPr>
-          <w:rFonts w:eastAsiaTheme="minorEastAsia"/>
-          <w:vertAlign w:val="subscript"/>
-        </w:rPr>
-        <w:t xml:space="preserve"> reflecting the fact that pairs of months 3 months apart will sometimes be on opposite sides of the mean and sometimes be on the same side so that the cross products will cancel each other out in the calculation </w:t>
-      </w:r>
-      <w:proofErr w:type="spellStart"/>
-      <w:r>
-        <w:rPr>
-          <w:rFonts w:eastAsiaTheme="minorEastAsia"/>
-          <w:vertAlign w:val="subscript"/>
-        </w:rPr>
-        <w:t>fo</w:t>
-      </w:r>
-      <w:proofErr w:type="spellEnd"/>
-      <w:r>
-        <w:rPr>
-          <w:rFonts w:eastAsiaTheme="minorEastAsia"/>
-          <w:vertAlign w:val="subscript"/>
-        </w:rPr>
-        <w:t xml:space="preserve"> the autocovariance / autocorrelation.   For lags 4 – 8 the autocorrelation is negative and of increasing magnitude to lag 6 (half a year) which matches the assumption that temperature that are above the mean (</w:t>
-      </w:r>
-      <w:proofErr w:type="spellStart"/>
-      <w:r>
-        <w:rPr>
-          <w:rFonts w:eastAsiaTheme="minorEastAsia"/>
-          <w:vertAlign w:val="subscript"/>
-        </w:rPr>
-        <w:t>eg.</w:t>
-      </w:r>
-      <w:proofErr w:type="spellEnd"/>
-      <w:r>
-        <w:rPr>
-          <w:rFonts w:eastAsiaTheme="minorEastAsia"/>
-          <w:vertAlign w:val="subscript"/>
-        </w:rPr>
-        <w:t xml:space="preserve"> </w:t>
-      </w:r>
-      <w:r>
-        <w:rPr>
-          <w:rFonts w:eastAsiaTheme="minorEastAsia"/>
-          <w:vertAlign w:val="subscript"/>
-        </w:rPr>
-        <w:t>in the peak of summer time) tend to be very much below the mean (</w:t>
-      </w:r>
-      <w:r>
-        <w:rPr>
-          <w:rFonts w:eastAsiaTheme="minorEastAsia"/>
-          <w:vertAlign w:val="subscript"/>
-        </w:rPr>
-        <w:t xml:space="preserve">et. </w:t>
-      </w:r>
-      <w:r>
-        <w:rPr>
-          <w:rFonts w:eastAsiaTheme="minorEastAsia"/>
-          <w:vertAlign w:val="subscript"/>
-        </w:rPr>
-        <w:t>in the dead of winter) 6 months earlier.  This is true for most months</w:t>
-      </w:r>
-      <w:r>
-        <w:rPr>
-          <w:rFonts w:eastAsiaTheme="minorEastAsia"/>
-          <w:vertAlign w:val="subscript"/>
-        </w:rPr>
-        <w:t>, thus adding negative cross products to the calculation of the autocovariance / autocorrelation,</w:t>
-      </w:r>
-      <w:r>
-        <w:rPr>
-          <w:rFonts w:eastAsiaTheme="minorEastAsia"/>
-          <w:vertAlign w:val="subscript"/>
-        </w:rPr>
-        <w:t xml:space="preserve"> except for those in the middle of Fall and Spring which may tend to be similar</w:t>
-      </w:r>
-      <w:r>
-        <w:rPr>
-          <w:rFonts w:eastAsiaTheme="minorEastAsia"/>
-          <w:vertAlign w:val="subscript"/>
-        </w:rPr>
-        <w:t>.</w:t>
-      </w:r>
-      <w:r>
-        <w:rPr>
-          <w:rFonts w:eastAsiaTheme="minorEastAsia"/>
-          <w:vertAlign w:val="subscript"/>
-        </w:rPr>
-        <w:t xml:space="preserve">  This pair will add zero to the cross product in the </w:t>
-      </w:r>
-      <w:r>
-        <w:rPr>
-          <w:rFonts w:eastAsiaTheme="minorEastAsia"/>
-          <w:vertAlign w:val="subscript"/>
-        </w:rPr>
-        <w:t>calculation</w:t>
-      </w:r>
-      <w:r>
-        <w:rPr>
-          <w:rFonts w:eastAsiaTheme="minorEastAsia"/>
-          <w:vertAlign w:val="subscript"/>
-        </w:rPr>
-        <w:t xml:space="preserve"> of the autocovariance / autocorrelation and thus the overall result will be a negative autocorrelation.  </w:t>
-      </w:r>
-      <w:r>
-        <w:rPr>
-          <w:rFonts w:eastAsiaTheme="minorEastAsia"/>
-          <w:vertAlign w:val="subscript"/>
-        </w:rPr>
-        <w:t>Lag 9 is similar to lag 3 (think about. it and / or write it out).  The autocorrelation in positive and increasing in magnitude for lags 10-12 which, for lag 12) means that pairs of months 12 months apart should be similar with respect to the overall annual mean temperature (</w:t>
-      </w:r>
-      <w:proofErr w:type="spellStart"/>
-      <w:r>
-        <w:rPr>
-          <w:rFonts w:eastAsiaTheme="minorEastAsia"/>
-          <w:vertAlign w:val="subscript"/>
-        </w:rPr>
-        <w:t>eg.</w:t>
-      </w:r>
-      <w:proofErr w:type="spellEnd"/>
-      <w:r>
-        <w:rPr>
-          <w:rFonts w:eastAsiaTheme="minorEastAsia"/>
-          <w:vertAlign w:val="subscript"/>
-        </w:rPr>
-        <w:t xml:space="preserve"> December should be similar to December the previous year and true for any month).  </w:t>
-      </w:r>
-      <w:r>
-        <w:rPr>
-          <w:rFonts w:eastAsiaTheme="minorEastAsia"/>
-          <w:vertAlign w:val="subscript"/>
-        </w:rPr>
-        <w:t xml:space="preserve">The </w:t>
-      </w:r>
-      <w:proofErr w:type="spellStart"/>
-      <w:r>
-        <w:rPr>
-          <w:rFonts w:eastAsiaTheme="minorEastAsia"/>
-          <w:vertAlign w:val="subscript"/>
-        </w:rPr>
-        <w:t>Parzen</w:t>
-      </w:r>
-      <w:proofErr w:type="spellEnd"/>
-      <w:r>
-        <w:rPr>
-          <w:rFonts w:eastAsiaTheme="minorEastAsia"/>
-          <w:vertAlign w:val="subscript"/>
-        </w:rPr>
-        <w:t xml:space="preserve"> window of the spectral density estimate will be discussed in Chapter 4. </w:t>
-      </w:r>
-    </w:p>
-    <w:p>
-      <w:pPr>
-        <w:rPr>
-          <w:rFonts w:eastAsiaTheme="minorEastAsia"/>
-          <w:vertAlign w:val="subscript"/>
-        </w:rPr>
-      </w:pPr>
-    </w:p>
-    <w:p>
-      <w:pPr>
-        <w:rPr>
-          <w:rFonts w:eastAsiaTheme="minorEastAsia"/>
-          <w:vertAlign w:val="subscript"/>
-        </w:rPr>
-      </w:pPr>
-    </w:p>
-    <w:p>
-      <w:pPr>
-        <w:rPr>
-          <w:rFonts w:eastAsiaTheme="minorEastAsia"/>
-          <w:vertAlign w:val="subscript"/>
-        </w:rPr>
-      </w:pPr>
-    </w:p>
-    <w:p>
-      <w:pPr>
-        <w:rPr>
-          <w:rFonts w:eastAsiaTheme="minorEastAsia"/>
-          <w:vertAlign w:val="subscript"/>
-        </w:rPr>
-      </w:pPr>
-      <w:r>
-        <w:rPr>
-          <w:rFonts w:eastAsiaTheme="minorEastAsia"/>
-          <w:vertAlign w:val="subscript"/>
-        </w:rPr>
-        <w:drawing>
-          <wp:inline distT="0" distB="0" distL="0" distR="0" wp14:anchorId="56E7F5D4" wp14:editId="73552516">
-            <wp:extent cx="5943600" cy="5842000"/>
-            <wp:effectExtent l="0" t="0" r="0" b="0"/>
-            <wp:docPr id="15" name="Picture 15"/>
-            <wp:cNvGraphicFramePr>
-              <a:graphicFrameLocks xmlns:a="http://schemas.openxmlformats.org/drawingml/2006/main" noChangeAspect="1"/>
-            </wp:cNvGraphicFramePr>
-            <a:graphic xmlns:a="http://schemas.openxmlformats.org/drawingml/2006/main">
-              <a:graphicData uri="http://schemas.openxmlformats.org/drawingml/2006/picture">
-                <pic:pic xmlns:pic="http://schemas.openxmlformats.org/drawingml/2006/picture">
-                  <pic:nvPicPr>
-                    <pic:cNvPr id="1" name=""/>
-                    <pic:cNvPicPr/>
-                  </pic:nvPicPr>
-                  <pic:blipFill>
-                    <a:blip r:embed="rId11"/>
-                    <a:stretch>
-                      <a:fillRect/>
-                    </a:stretch>
-                  </pic:blipFill>
-                  <pic:spPr>
-                    <a:xfrm>
-                      <a:off x="0" y="0"/>
-                      <a:ext cx="5943600" cy="5842000"/>
-                    </a:xfrm>
-                    <a:prstGeom prst="rect">
-                      <a:avLst/>
-                    </a:prstGeom>
-                  </pic:spPr>
-                </pic:pic>
-              </a:graphicData>
-            </a:graphic>
-          </wp:inline>
-        </w:drawing>
-      </w:r>
-    </w:p>
-    <w:p>
-      <w:pPr>
-        <w:pStyle w:val="ListParagraph"/>
-        <w:numPr>
-          <w:ilvl w:val="0"/>
-          <w:numId w:val="2"/>
-        </w:numPr>
-        <w:rPr>
-          <w:rFonts w:eastAsiaTheme="minorEastAsia"/>
-          <w:vertAlign w:val="subscript"/>
-        </w:rPr>
-      </w:pPr>
-    </w:p>
-    <w:p>
-      <w:pPr>
-        <w:ind w:left="360"/>
-        <w:rPr>
-          <w:rFonts w:eastAsiaTheme="minorEastAsia"/>
-          <w:vertAlign w:val="subscript"/>
-        </w:rPr>
-      </w:pPr>
-      <w:r>
-        <w:rPr>
-          <w:vertAlign w:val="subscript"/>
-        </w:rPr>
-        <w:lastRenderedPageBreak/>
-        <w:drawing>
-          <wp:inline distT="0" distB="0" distL="0" distR="0" wp14:anchorId="154503BE" wp14:editId="73D309DA">
-            <wp:extent cx="4169868" cy="2683239"/>
-            <wp:effectExtent l="0" t="0" r="0" b="0"/>
-            <wp:docPr id="17" name="Picture 17"/>
-            <wp:cNvGraphicFramePr>
-              <a:graphicFrameLocks xmlns:a="http://schemas.openxmlformats.org/drawingml/2006/main" noChangeAspect="1"/>
-            </wp:cNvGraphicFramePr>
-            <a:graphic xmlns:a="http://schemas.openxmlformats.org/drawingml/2006/main">
-              <a:graphicData uri="http://schemas.openxmlformats.org/drawingml/2006/picture">
-                <pic:pic xmlns:pic="http://schemas.openxmlformats.org/drawingml/2006/picture">
-                  <pic:nvPicPr>
-                    <pic:cNvPr id="1" name=""/>
-                    <pic:cNvPicPr/>
-                  </pic:nvPicPr>
-                  <pic:blipFill>
-                    <a:blip r:embed="rId12"/>
-                    <a:stretch>
-                      <a:fillRect/>
-                    </a:stretch>
-                  </pic:blipFill>
-                  <pic:spPr>
-                    <a:xfrm>
-                      <a:off x="0" y="0"/>
-                      <a:ext cx="4182457" cy="2691340"/>
-                    </a:xfrm>
-                    <a:prstGeom prst="rect">
-                      <a:avLst/>
-                    </a:prstGeom>
-                  </pic:spPr>
-                </pic:pic>
-              </a:graphicData>
-            </a:graphic>
-          </wp:inline>
-        </w:drawing>
-      </w:r>
-    </w:p>
-    <w:p>
-      <w:pPr>
-        <w:ind w:left="360"/>
-        <w:rPr>
-          <w:rFonts w:eastAsiaTheme="minorEastAsia"/>
-          <w:vertAlign w:val="subscript"/>
-        </w:rPr>
-      </w:pPr>
-      <w:r>
-        <w:rPr>
-          <w:rFonts w:eastAsiaTheme="minorEastAsia"/>
-          <w:vertAlign w:val="subscript"/>
-        </w:rPr>
-        <w:t>(a)</w:t>
-      </w:r>
-    </w:p>
-    <w:p>
-      <w:pPr>
-        <w:ind w:left="360"/>
-        <w:rPr>
-          <w:rFonts w:eastAsiaTheme="minorEastAsia"/>
-          <w:vertAlign w:val="subscript"/>
-        </w:rPr>
-      </w:pPr>
-      <w:proofErr w:type="spellStart"/>
-      <w:r>
-        <w:rPr>
-          <w:rFonts w:eastAsiaTheme="minorEastAsia"/>
-          <w:vertAlign w:val="subscript"/>
-        </w:rPr>
-        <w:t>set.seed</w:t>
-      </w:r>
-      <w:proofErr w:type="spellEnd"/>
-      <w:r>
-        <w:rPr>
-          <w:rFonts w:eastAsiaTheme="minorEastAsia"/>
-          <w:vertAlign w:val="subscript"/>
-        </w:rPr>
-        <w:t>(8327)</w:t>
-      </w:r>
-    </w:p>
-    <w:p>
-      <w:pPr>
-        <w:ind w:left="360"/>
-        <w:rPr>
-          <w:rFonts w:eastAsiaTheme="minorEastAsia"/>
-          <w:vertAlign w:val="subscript"/>
-        </w:rPr>
-      </w:pPr>
-      <w:proofErr w:type="spellStart"/>
-      <w:r>
-        <w:rPr>
-          <w:rFonts w:eastAsiaTheme="minorEastAsia"/>
-          <w:vertAlign w:val="subscript"/>
-        </w:rPr>
-        <w:t>x</w:t>
-      </w:r>
-      <w:r>
-        <w:rPr>
-          <w:rFonts w:eastAsiaTheme="minorEastAsia"/>
-          <w:vertAlign w:val="subscript"/>
-        </w:rPr>
-        <w:t>A</w:t>
-      </w:r>
-      <w:proofErr w:type="spellEnd"/>
-      <w:r>
-        <w:rPr>
-          <w:rFonts w:eastAsiaTheme="minorEastAsia"/>
-          <w:vertAlign w:val="subscript"/>
-        </w:rPr>
-        <w:t>=rep(0,30)</w:t>
-      </w:r>
-    </w:p>
-    <w:p>
-      <w:pPr>
-        <w:ind w:left="360"/>
-        <w:rPr>
-          <w:rFonts w:eastAsiaTheme="minorEastAsia"/>
-          <w:vertAlign w:val="subscript"/>
-        </w:rPr>
-      </w:pPr>
-      <w:r>
-        <w:rPr>
-          <w:rFonts w:eastAsiaTheme="minorEastAsia"/>
-          <w:vertAlign w:val="subscript"/>
-        </w:rPr>
-        <w:t>for(</w:t>
-      </w:r>
-      <w:proofErr w:type="spellStart"/>
-      <w:r>
-        <w:rPr>
-          <w:rFonts w:eastAsiaTheme="minorEastAsia"/>
-          <w:vertAlign w:val="subscript"/>
-        </w:rPr>
-        <w:t>i</w:t>
-      </w:r>
-      <w:proofErr w:type="spellEnd"/>
-      <w:r>
-        <w:rPr>
-          <w:rFonts w:eastAsiaTheme="minorEastAsia"/>
-          <w:vertAlign w:val="subscript"/>
-        </w:rPr>
-        <w:t xml:space="preserve"> in 1:30) {</w:t>
-      </w:r>
-    </w:p>
-    <w:p>
-      <w:pPr>
-        <w:ind w:left="360"/>
-        <w:rPr>
-          <w:rFonts w:eastAsiaTheme="minorEastAsia"/>
-          <w:vertAlign w:val="subscript"/>
-        </w:rPr>
-      </w:pPr>
-      <w:r>
-        <w:rPr>
-          <w:rFonts w:eastAsiaTheme="minorEastAsia"/>
-          <w:vertAlign w:val="subscript"/>
-        </w:rPr>
-        <w:t xml:space="preserve">    roll=sample(1:6,2)</w:t>
-      </w:r>
-    </w:p>
-    <w:p>
-      <w:pPr>
-        <w:ind w:left="360"/>
-        <w:rPr>
-          <w:rFonts w:eastAsiaTheme="minorEastAsia"/>
-          <w:vertAlign w:val="subscript"/>
-        </w:rPr>
-      </w:pPr>
-      <w:r>
-        <w:rPr>
-          <w:rFonts w:eastAsiaTheme="minorEastAsia"/>
-          <w:vertAlign w:val="subscript"/>
-        </w:rPr>
-        <w:t xml:space="preserve">    </w:t>
-      </w:r>
-      <w:proofErr w:type="spellStart"/>
-      <w:r>
-        <w:rPr>
-          <w:rFonts w:eastAsiaTheme="minorEastAsia"/>
-          <w:vertAlign w:val="subscript"/>
-        </w:rPr>
-        <w:t>x</w:t>
-      </w:r>
-      <w:r>
-        <w:rPr>
-          <w:rFonts w:eastAsiaTheme="minorEastAsia"/>
-          <w:vertAlign w:val="subscript"/>
-        </w:rPr>
-        <w:t>A</w:t>
-      </w:r>
-      <w:proofErr w:type="spellEnd"/>
-      <w:r>
-        <w:rPr>
-          <w:rFonts w:eastAsiaTheme="minorEastAsia"/>
-          <w:vertAlign w:val="subscript"/>
-        </w:rPr>
-        <w:t>[</w:t>
-      </w:r>
-      <w:proofErr w:type="spellStart"/>
-      <w:r>
-        <w:rPr>
-          <w:rFonts w:eastAsiaTheme="minorEastAsia"/>
-          <w:vertAlign w:val="subscript"/>
-        </w:rPr>
-        <w:t>i</w:t>
-      </w:r>
-      <w:proofErr w:type="spellEnd"/>
-      <w:r>
-        <w:rPr>
-          <w:rFonts w:eastAsiaTheme="minorEastAsia"/>
-          <w:vertAlign w:val="subscript"/>
-        </w:rPr>
-        <w:t>]=roll[1]+roll[2]}</w:t>
-      </w:r>
-    </w:p>
-    <w:p>
-      <w:pPr>
-        <w:ind w:left="360"/>
-        <w:rPr>
-          <w:rFonts w:eastAsiaTheme="minorEastAsia"/>
-          <w:vertAlign w:val="subscript"/>
-        </w:rPr>
-      </w:pPr>
-      <w:proofErr w:type="spellStart"/>
-      <w:r>
-        <w:rPr>
-          <w:rFonts w:eastAsiaTheme="minorEastAsia"/>
-          <w:vertAlign w:val="subscript"/>
-        </w:rPr>
-        <w:t>plotts.wge</w:t>
-      </w:r>
-      <w:proofErr w:type="spellEnd"/>
-      <w:r>
-        <w:rPr>
-          <w:rFonts w:eastAsiaTheme="minorEastAsia"/>
-          <w:vertAlign w:val="subscript"/>
-        </w:rPr>
-        <w:t>(</w:t>
-      </w:r>
-      <w:proofErr w:type="spellStart"/>
-      <w:r>
-        <w:rPr>
-          <w:rFonts w:eastAsiaTheme="minorEastAsia"/>
-          <w:vertAlign w:val="subscript"/>
-        </w:rPr>
-        <w:t>x</w:t>
-      </w:r>
-      <w:r>
-        <w:rPr>
-          <w:rFonts w:eastAsiaTheme="minorEastAsia"/>
-          <w:vertAlign w:val="subscript"/>
-        </w:rPr>
-        <w:t>A</w:t>
-      </w:r>
-      <w:proofErr w:type="spellEnd"/>
-      <w:r>
-        <w:rPr>
-          <w:rFonts w:eastAsiaTheme="minorEastAsia"/>
-          <w:vertAlign w:val="subscript"/>
-        </w:rPr>
-        <w:t>)</w:t>
-      </w:r>
-    </w:p>
-    <w:p>
-      <w:pPr>
-        <w:ind w:left="360"/>
-        <w:rPr>
-          <w:rFonts w:eastAsiaTheme="minorEastAsia"/>
-          <w:vertAlign w:val="subscript"/>
-        </w:rPr>
-      </w:pPr>
-      <w:proofErr w:type="spellStart"/>
-      <w:r>
-        <w:rPr>
-          <w:rFonts w:eastAsiaTheme="minorEastAsia"/>
-          <w:vertAlign w:val="subscript"/>
-        </w:rPr>
-        <w:t>abline</w:t>
-      </w:r>
-      <w:proofErr w:type="spellEnd"/>
-      <w:r>
-        <w:rPr>
-          <w:rFonts w:eastAsiaTheme="minorEastAsia"/>
-          <w:vertAlign w:val="subscript"/>
-        </w:rPr>
-        <w:t>(h=7)</w:t>
-      </w:r>
-    </w:p>
-    <w:p>
-      <w:pPr>
-        <w:rPr>
-          <w:rFonts w:eastAsiaTheme="minorEastAsia"/>
-          <w:vertAlign w:val="subscript"/>
-        </w:rPr>
-      </w:pPr>
-      <w:r>
-        <w:rPr>
-          <w:rFonts w:eastAsiaTheme="minorEastAsia"/>
-          <w:vertAlign w:val="subscript"/>
-        </w:rPr>
-        <w:drawing>
-          <wp:inline distT="0" distB="0" distL="0" distR="0" wp14:anchorId="4DE54FEF" wp14:editId="02B5622D">
-            <wp:extent cx="4542020" cy="1743049"/>
-            <wp:effectExtent l="0" t="0" r="5080" b="0"/>
-            <wp:docPr id="16" name="Picture 16"/>
-            <wp:cNvGraphicFramePr>
-              <a:graphicFrameLocks xmlns:a="http://schemas.openxmlformats.org/drawingml/2006/main" noChangeAspect="1"/>
-            </wp:cNvGraphicFramePr>
-            <a:graphic xmlns:a="http://schemas.openxmlformats.org/drawingml/2006/main">
-              <a:graphicData uri="http://schemas.openxmlformats.org/drawingml/2006/picture">
-                <pic:pic xmlns:pic="http://schemas.openxmlformats.org/drawingml/2006/picture">
-                  <pic:nvPicPr>
-                    <pic:cNvPr id="1" name=""/>
-                    <pic:cNvPicPr/>
-                  </pic:nvPicPr>
-                  <pic:blipFill>
-                    <a:blip r:embed="rId13"/>
-                    <a:stretch>
-                      <a:fillRect/>
-                    </a:stretch>
-                  </pic:blipFill>
-                  <pic:spPr>
-                    <a:xfrm>
-                      <a:off x="0" y="0"/>
-                      <a:ext cx="4565290" cy="1751979"/>
-                    </a:xfrm>
-                    <a:prstGeom prst="rect">
-                      <a:avLst/>
-                    </a:prstGeom>
-                  </pic:spPr>
-                </pic:pic>
-              </a:graphicData>
-            </a:graphic>
-          </wp:inline>
-        </w:drawing>
-      </w:r>
-    </w:p>
-    <w:p>
-      <w:pPr>
-        <w:rPr>
-          <w:rFonts w:eastAsiaTheme="minorEastAsia"/>
-          <w:vertAlign w:val="subscript"/>
-        </w:rPr>
-      </w:pPr>
-      <w:r>
-        <w:rPr>
-          <w:rFonts w:eastAsiaTheme="minorEastAsia"/>
-          <w:vertAlign w:val="subscript"/>
-        </w:rPr>
-        <w:t xml:space="preserve">(b) These look a little more heavily weighted above the overall mean of 7 but the question would be if this is more extreme than would be expected to occur by chance if the rolls were completely independent.  </w:t>
-      </w:r>
-    </w:p>
-    <w:p>
-      <w:pPr>
-        <w:rPr>
-          <w:rFonts w:eastAsiaTheme="minorEastAsia"/>
-          <w:vertAlign w:val="subscript"/>
-        </w:rPr>
-      </w:pPr>
-      <w:r>
-        <w:rPr>
-          <w:rFonts w:eastAsiaTheme="minorEastAsia"/>
-          <w:vertAlign w:val="subscript"/>
-        </w:rPr>
-        <w:t xml:space="preserve">(c)  </w:t>
-      </w:r>
-      <w:r>
-        <w:rPr>
-          <w:rFonts w:eastAsiaTheme="minorEastAsia"/>
-          <w:vertAlign w:val="subscript"/>
-        </w:rPr>
-        <w:t xml:space="preserve">Of the 15 sums above 7: </w:t>
-      </w:r>
-      <w:r>
-        <w:rPr>
-          <w:rFonts w:eastAsiaTheme="minorEastAsia"/>
-          <w:vertAlign w:val="subscript"/>
-        </w:rPr>
-        <w:t>(</w:t>
-      </w:r>
-      <w:proofErr w:type="spellStart"/>
-      <w:r>
-        <w:rPr>
-          <w:rFonts w:eastAsiaTheme="minorEastAsia"/>
-          <w:vertAlign w:val="subscript"/>
-        </w:rPr>
-        <w:t>i</w:t>
-      </w:r>
-      <w:proofErr w:type="spellEnd"/>
-      <w:r>
-        <w:rPr>
-          <w:rFonts w:eastAsiaTheme="minorEastAsia"/>
-          <w:vertAlign w:val="subscript"/>
-        </w:rPr>
-        <w:t xml:space="preserve">) above 7 </w:t>
-      </w:r>
-      <w:r>
-        <w:rPr>
-          <w:rFonts w:eastAsiaTheme="minorEastAsia"/>
-          <w:b/>
-          <w:bCs/>
-          <w:vertAlign w:val="subscript"/>
-        </w:rPr>
-        <w:t>s</w:t>
-      </w:r>
-      <w:r>
-        <w:rPr>
-          <w:rFonts w:eastAsiaTheme="minorEastAsia"/>
-          <w:b/>
-          <w:bCs/>
-          <w:vertAlign w:val="subscript"/>
-        </w:rPr>
-        <w:t xml:space="preserve">ix </w:t>
-      </w:r>
-      <w:r>
-        <w:rPr>
-          <w:rFonts w:eastAsiaTheme="minorEastAsia"/>
-          <w:vertAlign w:val="subscript"/>
-        </w:rPr>
-        <w:t xml:space="preserve">times (ii) </w:t>
-      </w:r>
-      <w:r>
-        <w:rPr>
-          <w:rFonts w:eastAsiaTheme="minorEastAsia"/>
-          <w:vertAlign w:val="subscript"/>
-        </w:rPr>
-        <w:t xml:space="preserve">below 7 </w:t>
-      </w:r>
-      <w:r>
-        <w:rPr>
-          <w:rFonts w:eastAsiaTheme="minorEastAsia"/>
-          <w:b/>
-          <w:bCs/>
-          <w:vertAlign w:val="subscript"/>
-        </w:rPr>
-        <w:t>five</w:t>
-      </w:r>
-      <w:r>
-        <w:rPr>
-          <w:rFonts w:eastAsiaTheme="minorEastAsia"/>
-          <w:vertAlign w:val="subscript"/>
-        </w:rPr>
-        <w:t xml:space="preserve"> times (iii) equal to 7 </w:t>
-      </w:r>
-      <w:r>
-        <w:rPr>
-          <w:rFonts w:eastAsiaTheme="minorEastAsia"/>
-          <w:b/>
-          <w:bCs/>
-          <w:vertAlign w:val="subscript"/>
-        </w:rPr>
-        <w:t xml:space="preserve">four </w:t>
-      </w:r>
-      <w:r>
-        <w:rPr>
-          <w:rFonts w:eastAsiaTheme="minorEastAsia"/>
-          <w:vertAlign w:val="subscript"/>
-        </w:rPr>
-        <w:t>times</w:t>
-      </w:r>
-    </w:p>
-    <w:p>
-      <w:pPr>
-        <w:rPr>
-          <w:rFonts w:eastAsiaTheme="minorEastAsia"/>
-          <w:vertAlign w:val="subscript"/>
-        </w:rPr>
-      </w:pPr>
-    </w:p>
-    <w:p>
-      <w:pPr>
-        <w:pStyle w:val="ListParagraph"/>
-        <w:numPr>
-          <w:ilvl w:val="0"/>
-          <w:numId w:val="2"/>
-        </w:numPr>
-        <w:rPr>
-          <w:rFonts w:eastAsiaTheme="minorEastAsia"/>
-          <w:vertAlign w:val="subscript"/>
-        </w:rPr>
-      </w:pPr>
-    </w:p>
-    <w:p>
-      <w:pPr>
-        <w:pStyle w:val="ListParagraph"/>
-        <w:rPr>
-          <w:rFonts w:eastAsiaTheme="minorEastAsia"/>
-          <w:vertAlign w:val="subscript"/>
-        </w:rPr>
-      </w:pPr>
-      <w:r>
-        <w:rPr>
-          <w:rFonts w:eastAsiaTheme="minorEastAsia"/>
-          <w:vertAlign w:val="subscript"/>
-        </w:rPr>
-        <w:t>(a)</w:t>
-      </w:r>
-    </w:p>
-    <w:p>
-      <w:pPr>
-        <w:pStyle w:val="ListParagraph"/>
-        <w:rPr>
-          <w:rFonts w:eastAsiaTheme="minorEastAsia"/>
-          <w:vertAlign w:val="subscript"/>
-        </w:rPr>
-      </w:pPr>
-      <w:proofErr w:type="spellStart"/>
-      <w:r>
-        <w:rPr>
-          <w:rFonts w:eastAsiaTheme="minorEastAsia"/>
-          <w:vertAlign w:val="subscript"/>
-        </w:rPr>
-        <w:t>set.seed</w:t>
-      </w:r>
-      <w:proofErr w:type="spellEnd"/>
-      <w:r>
-        <w:rPr>
-          <w:rFonts w:eastAsiaTheme="minorEastAsia"/>
-          <w:vertAlign w:val="subscript"/>
-        </w:rPr>
-        <w:t>(832</w:t>
-      </w:r>
-      <w:r>
-        <w:rPr>
-          <w:rFonts w:eastAsiaTheme="minorEastAsia"/>
-          <w:vertAlign w:val="subscript"/>
-        </w:rPr>
-        <w:t>6</w:t>
-      </w:r>
-      <w:r>
-        <w:rPr>
-          <w:rFonts w:eastAsiaTheme="minorEastAsia"/>
-          <w:vertAlign w:val="subscript"/>
-        </w:rPr>
-        <w:t>)</w:t>
-      </w:r>
-    </w:p>
-    <w:p>
-      <w:pPr>
-        <w:pStyle w:val="ListParagraph"/>
-        <w:rPr>
-          <w:rFonts w:eastAsiaTheme="minorEastAsia"/>
-          <w:vertAlign w:val="subscript"/>
-        </w:rPr>
-      </w:pPr>
-      <w:proofErr w:type="spellStart"/>
-      <w:r>
-        <w:rPr>
-          <w:rFonts w:eastAsiaTheme="minorEastAsia"/>
-          <w:vertAlign w:val="subscript"/>
-        </w:rPr>
-        <w:t>x</w:t>
-      </w:r>
-      <w:r>
-        <w:rPr>
-          <w:rFonts w:eastAsiaTheme="minorEastAsia"/>
-          <w:vertAlign w:val="subscript"/>
-        </w:rPr>
-        <w:t>B</w:t>
-      </w:r>
-      <w:proofErr w:type="spellEnd"/>
-      <w:r>
-        <w:rPr>
-          <w:rFonts w:eastAsiaTheme="minorEastAsia"/>
-          <w:vertAlign w:val="subscript"/>
-        </w:rPr>
-        <w:t>=rep(0,30)</w:t>
-      </w:r>
-    </w:p>
-    <w:p>
-      <w:pPr>
-        <w:pStyle w:val="ListParagraph"/>
-        <w:rPr>
-          <w:rFonts w:eastAsiaTheme="minorEastAsia"/>
-          <w:vertAlign w:val="subscript"/>
-        </w:rPr>
-      </w:pPr>
-      <w:r>
-        <w:rPr>
-          <w:rFonts w:eastAsiaTheme="minorEastAsia"/>
-          <w:vertAlign w:val="subscript"/>
-        </w:rPr>
-        <w:t>for(</w:t>
-      </w:r>
-      <w:proofErr w:type="spellStart"/>
-      <w:r>
-        <w:rPr>
-          <w:rFonts w:eastAsiaTheme="minorEastAsia"/>
-          <w:vertAlign w:val="subscript"/>
-        </w:rPr>
-        <w:t>i</w:t>
-      </w:r>
-      <w:proofErr w:type="spellEnd"/>
-      <w:r>
-        <w:rPr>
-          <w:rFonts w:eastAsiaTheme="minorEastAsia"/>
-          <w:vertAlign w:val="subscript"/>
-        </w:rPr>
-        <w:t xml:space="preserve"> in 1:30) {</w:t>
-      </w:r>
-    </w:p>
-    <w:p>
-      <w:pPr>
-        <w:pStyle w:val="ListParagraph"/>
-        <w:rPr>
-          <w:rFonts w:eastAsiaTheme="minorEastAsia"/>
-          <w:vertAlign w:val="subscript"/>
-        </w:rPr>
-      </w:pPr>
-      <w:r>
-        <w:rPr>
-          <w:rFonts w:eastAsiaTheme="minorEastAsia"/>
-          <w:vertAlign w:val="subscript"/>
-        </w:rPr>
-        <w:t xml:space="preserve">    roll=sample(1:6,2)</w:t>
-      </w:r>
-    </w:p>
-    <w:p>
-      <w:pPr>
-        <w:pStyle w:val="ListParagraph"/>
-        <w:rPr>
-          <w:rFonts w:eastAsiaTheme="minorEastAsia"/>
-          <w:vertAlign w:val="subscript"/>
-        </w:rPr>
-      </w:pPr>
-      <w:r>
-        <w:rPr>
-          <w:rFonts w:eastAsiaTheme="minorEastAsia"/>
-          <w:vertAlign w:val="subscript"/>
-        </w:rPr>
-        <w:t xml:space="preserve">    </w:t>
-      </w:r>
-      <w:proofErr w:type="spellStart"/>
-      <w:r>
-        <w:rPr>
-          <w:rFonts w:eastAsiaTheme="minorEastAsia"/>
-          <w:vertAlign w:val="subscript"/>
-        </w:rPr>
-        <w:t>x</w:t>
-      </w:r>
-      <w:r>
-        <w:rPr>
-          <w:rFonts w:eastAsiaTheme="minorEastAsia"/>
-          <w:vertAlign w:val="subscript"/>
-        </w:rPr>
-        <w:t>B</w:t>
-      </w:r>
-      <w:proofErr w:type="spellEnd"/>
-      <w:r>
-        <w:rPr>
-          <w:rFonts w:eastAsiaTheme="minorEastAsia"/>
-          <w:vertAlign w:val="subscript"/>
-        </w:rPr>
-        <w:t>[</w:t>
-      </w:r>
-      <w:proofErr w:type="spellStart"/>
-      <w:r>
-        <w:rPr>
-          <w:rFonts w:eastAsiaTheme="minorEastAsia"/>
-          <w:vertAlign w:val="subscript"/>
-        </w:rPr>
-        <w:t>i</w:t>
-      </w:r>
-      <w:proofErr w:type="spellEnd"/>
-      <w:r>
-        <w:rPr>
-          <w:rFonts w:eastAsiaTheme="minorEastAsia"/>
-          <w:vertAlign w:val="subscript"/>
-        </w:rPr>
-        <w:t>]=roll[1]+roll[2]}</w:t>
-      </w:r>
-    </w:p>
-    <w:p>
-      <w:pPr>
-        <w:pStyle w:val="ListParagraph"/>
-        <w:rPr>
-          <w:rFonts w:eastAsiaTheme="minorEastAsia"/>
-          <w:vertAlign w:val="subscript"/>
-        </w:rPr>
-      </w:pPr>
-      <w:proofErr w:type="spellStart"/>
-      <w:r>
-        <w:rPr>
-          <w:rFonts w:eastAsiaTheme="minorEastAsia"/>
-          <w:vertAlign w:val="subscript"/>
-        </w:rPr>
-        <w:t>plotts.wge</w:t>
-      </w:r>
-      <w:proofErr w:type="spellEnd"/>
-      <w:r>
-        <w:rPr>
-          <w:rFonts w:eastAsiaTheme="minorEastAsia"/>
-          <w:vertAlign w:val="subscript"/>
-        </w:rPr>
-        <w:t>(</w:t>
-      </w:r>
-      <w:proofErr w:type="spellStart"/>
-      <w:r>
-        <w:rPr>
-          <w:rFonts w:eastAsiaTheme="minorEastAsia"/>
-          <w:vertAlign w:val="subscript"/>
-        </w:rPr>
-        <w:t>x</w:t>
-      </w:r>
-      <w:r>
-        <w:rPr>
-          <w:rFonts w:eastAsiaTheme="minorEastAsia"/>
-          <w:vertAlign w:val="subscript"/>
-        </w:rPr>
-        <w:t>B</w:t>
-      </w:r>
-      <w:proofErr w:type="spellEnd"/>
-      <w:r>
-        <w:rPr>
-          <w:rFonts w:eastAsiaTheme="minorEastAsia"/>
-          <w:vertAlign w:val="subscript"/>
-        </w:rPr>
-        <w:t>)</w:t>
-      </w:r>
-    </w:p>
-    <w:p>
-      <w:pPr>
-        <w:pStyle w:val="ListParagraph"/>
-        <w:rPr>
-          <w:rFonts w:eastAsiaTheme="minorEastAsia"/>
-          <w:vertAlign w:val="subscript"/>
-        </w:rPr>
-      </w:pPr>
-      <w:proofErr w:type="spellStart"/>
-      <w:r>
-        <w:rPr>
-          <w:rFonts w:eastAsiaTheme="minorEastAsia"/>
-          <w:vertAlign w:val="subscript"/>
-        </w:rPr>
-        <w:lastRenderedPageBreak/>
-        <w:t>abline</w:t>
-      </w:r>
-      <w:proofErr w:type="spellEnd"/>
-      <w:r>
-        <w:rPr>
-          <w:rFonts w:eastAsiaTheme="minorEastAsia"/>
-          <w:vertAlign w:val="subscript"/>
-        </w:rPr>
-        <w:t>(h=7)</w:t>
-      </w:r>
-    </w:p>
-    <w:p>
-      <w:pPr>
-        <w:rPr>
-          <w:rFonts w:eastAsiaTheme="minorEastAsia"/>
-          <w:vertAlign w:val="subscript"/>
-        </w:rPr>
-      </w:pPr>
-    </w:p>
-    <w:p>
-      <w:pPr>
-        <w:rPr>
-          <w:rFonts w:eastAsiaTheme="minorEastAsia"/>
-          <w:vertAlign w:val="subscript"/>
-        </w:rPr>
-      </w:pPr>
-      <w:r>
-        <w:rPr>
-          <w:rFonts w:eastAsiaTheme="minorEastAsia"/>
-          <w:vertAlign w:val="subscript"/>
-        </w:rPr>
-        <w:drawing>
-          <wp:inline distT="0" distB="0" distL="0" distR="0" wp14:anchorId="5551688C" wp14:editId="76EB0BA1">
-            <wp:extent cx="5943600" cy="2280920"/>
-            <wp:effectExtent l="0" t="0" r="0" b="5080"/>
-            <wp:docPr id="26" name="Picture 26"/>
-            <wp:cNvGraphicFramePr>
-              <a:graphicFrameLocks xmlns:a="http://schemas.openxmlformats.org/drawingml/2006/main" noChangeAspect="1"/>
-            </wp:cNvGraphicFramePr>
-            <a:graphic xmlns:a="http://schemas.openxmlformats.org/drawingml/2006/main">
-              <a:graphicData uri="http://schemas.openxmlformats.org/drawingml/2006/picture">
-                <pic:pic xmlns:pic="http://schemas.openxmlformats.org/drawingml/2006/picture">
-                  <pic:nvPicPr>
-                    <pic:cNvPr id="1" name=""/>
-                    <pic:cNvPicPr/>
-                  </pic:nvPicPr>
-                  <pic:blipFill>
-                    <a:blip r:embed="rId14"/>
-                    <a:stretch>
-                      <a:fillRect/>
-                    </a:stretch>
-                  </pic:blipFill>
-                  <pic:spPr>
-                    <a:xfrm>
-                      <a:off x="0" y="0"/>
-                      <a:ext cx="5943600" cy="2280920"/>
-                    </a:xfrm>
-                    <a:prstGeom prst="rect">
-                      <a:avLst/>
-                    </a:prstGeom>
-                  </pic:spPr>
-                </pic:pic>
-              </a:graphicData>
-            </a:graphic>
-          </wp:inline>
-        </w:drawing>
-      </w:r>
-    </w:p>
-    <w:p>
-      <w:pPr>
-        <w:rPr>
-          <w:rFonts w:eastAsiaTheme="minorEastAsia"/>
-          <w:vertAlign w:val="subscript"/>
-        </w:rPr>
-      </w:pPr>
-      <w:r>
-        <w:rPr>
-          <w:rFonts w:eastAsiaTheme="minorEastAsia"/>
-          <w:vertAlign w:val="subscript"/>
-        </w:rPr>
-        <w:t xml:space="preserve">(b) These look a little </w:t>
-      </w:r>
-      <w:r>
-        <w:rPr>
-          <w:rFonts w:eastAsiaTheme="minorEastAsia"/>
-          <w:vertAlign w:val="subscript"/>
-        </w:rPr>
-        <w:t>more evenly distributed</w:t>
-      </w:r>
-      <w:r>
-        <w:rPr>
-          <w:rFonts w:eastAsiaTheme="minorEastAsia"/>
-          <w:vertAlign w:val="subscript"/>
-        </w:rPr>
-        <w:t xml:space="preserve"> above </w:t>
-      </w:r>
-      <w:r>
-        <w:rPr>
-          <w:rFonts w:eastAsiaTheme="minorEastAsia"/>
-          <w:vertAlign w:val="subscript"/>
-        </w:rPr>
-        <w:t xml:space="preserve">and below </w:t>
-      </w:r>
-      <w:r>
-        <w:rPr>
-          <w:rFonts w:eastAsiaTheme="minorEastAsia"/>
-          <w:vertAlign w:val="subscript"/>
-        </w:rPr>
-        <w:t>the overall mean of 7</w:t>
-      </w:r>
-      <w:r>
-        <w:rPr>
-          <w:rFonts w:eastAsiaTheme="minorEastAsia"/>
-          <w:vertAlign w:val="subscript"/>
-        </w:rPr>
-        <w:t xml:space="preserve">. </w:t>
-      </w:r>
-    </w:p>
-    <w:p>
-      <w:pPr>
-        <w:rPr>
-          <w:rFonts w:eastAsiaTheme="minorEastAsia"/>
-          <w:vertAlign w:val="subscript"/>
-        </w:rPr>
-      </w:pPr>
-      <w:r>
-        <w:rPr>
-          <w:rFonts w:eastAsiaTheme="minorEastAsia"/>
-          <w:vertAlign w:val="subscript"/>
-        </w:rPr>
-        <w:t xml:space="preserve">(c)  </w:t>
-      </w:r>
-      <w:r>
-        <w:rPr>
-          <w:rFonts w:eastAsiaTheme="minorEastAsia"/>
-          <w:vertAlign w:val="subscript"/>
-        </w:rPr>
-        <w:t xml:space="preserve">of the 9 sums above 7: </w:t>
-      </w:r>
-      <w:r>
-        <w:rPr>
-          <w:rFonts w:eastAsiaTheme="minorEastAsia"/>
-          <w:vertAlign w:val="subscript"/>
-        </w:rPr>
-        <w:t>(</w:t>
-      </w:r>
-      <w:proofErr w:type="spellStart"/>
-      <w:r>
-        <w:rPr>
-          <w:rFonts w:eastAsiaTheme="minorEastAsia"/>
-          <w:vertAlign w:val="subscript"/>
-        </w:rPr>
-        <w:t>i</w:t>
-      </w:r>
-      <w:proofErr w:type="spellEnd"/>
-      <w:r>
-        <w:rPr>
-          <w:rFonts w:eastAsiaTheme="minorEastAsia"/>
-          <w:vertAlign w:val="subscript"/>
-        </w:rPr>
-        <w:t xml:space="preserve">) above 7 </w:t>
-      </w:r>
-      <w:r>
-        <w:rPr>
-          <w:rFonts w:eastAsiaTheme="minorEastAsia"/>
-          <w:b/>
-          <w:bCs/>
-          <w:vertAlign w:val="subscript"/>
-        </w:rPr>
-        <w:t>two</w:t>
-      </w:r>
-      <w:r>
-        <w:rPr>
-          <w:rFonts w:eastAsiaTheme="minorEastAsia"/>
-          <w:vertAlign w:val="subscript"/>
-        </w:rPr>
-        <w:t xml:space="preserve"> time</w:t>
-      </w:r>
-      <w:r>
-        <w:rPr>
-          <w:rFonts w:eastAsiaTheme="minorEastAsia"/>
-          <w:vertAlign w:val="subscript"/>
-        </w:rPr>
-        <w:t>s</w:t>
-      </w:r>
-      <w:r>
-        <w:rPr>
-          <w:rFonts w:eastAsiaTheme="minorEastAsia"/>
-          <w:vertAlign w:val="subscript"/>
-        </w:rPr>
-        <w:t xml:space="preserve"> (ii) below 7 </w:t>
-      </w:r>
-      <w:r>
-        <w:rPr>
-          <w:rFonts w:eastAsiaTheme="minorEastAsia"/>
-          <w:b/>
-          <w:bCs/>
-          <w:vertAlign w:val="subscript"/>
-        </w:rPr>
-        <w:t>four</w:t>
-      </w:r>
-      <w:r>
-        <w:rPr>
-          <w:rFonts w:eastAsiaTheme="minorEastAsia"/>
-          <w:vertAlign w:val="subscript"/>
-        </w:rPr>
-        <w:t xml:space="preserve"> times (iii) equal to 7 </w:t>
-      </w:r>
-      <w:r>
-        <w:rPr>
-          <w:rFonts w:eastAsiaTheme="minorEastAsia"/>
-          <w:b/>
-          <w:bCs/>
-          <w:vertAlign w:val="subscript"/>
-        </w:rPr>
-        <w:t>three</w:t>
-      </w:r>
-      <w:r>
-        <w:rPr>
-          <w:rFonts w:eastAsiaTheme="minorEastAsia"/>
-          <w:b/>
-          <w:bCs/>
-          <w:vertAlign w:val="subscript"/>
-        </w:rPr>
-        <w:t xml:space="preserve"> </w:t>
-      </w:r>
-      <w:r>
-        <w:rPr>
-          <w:rFonts w:eastAsiaTheme="minorEastAsia"/>
-          <w:vertAlign w:val="subscript"/>
-        </w:rPr>
-        <w:t>times</w:t>
-      </w:r>
-    </w:p>
-    <w:p>
-      <w:pPr>
-        <w:rPr>
-          <w:rFonts w:eastAsiaTheme="minorEastAsia"/>
-          <w:vertAlign w:val="subscript"/>
-        </w:rPr>
-      </w:pPr>
-    </w:p>
-    <w:p>
-      <w:pPr>
-        <w:pStyle w:val="ListParagraph"/>
-        <w:numPr>
-          <w:ilvl w:val="0"/>
-          <w:numId w:val="2"/>
-        </w:numPr>
-        <w:rPr>
-          <w:rFonts w:eastAsiaTheme="minorEastAsia"/>
-          <w:vertAlign w:val="subscript"/>
-        </w:rPr>
-      </w:pPr>
-      <w:r>
-        <w:rPr>
-          <w:rFonts w:eastAsiaTheme="minorEastAsia"/>
-          <w:vertAlign w:val="subscript"/>
-        </w:rPr>
-        <w:t xml:space="preserve">The results from (A) and (B) were not consistent with one another thus suggesting that knowing the sum at t does not tell you much about whether the sum will be above, below or equal to 7 at t+1.  </w:t>
-      </w:r>
-    </w:p>
-    <w:p>
-      <w:pPr>
-        <w:pStyle w:val="ListParagraph"/>
-        <w:numPr>
-          <w:ilvl w:val="0"/>
-          <w:numId w:val="2"/>
-        </w:numPr>
-        <w:rPr>
-          <w:rFonts w:eastAsiaTheme="minorEastAsia"/>
-          <w:vertAlign w:val="subscript"/>
-        </w:rPr>
-      </w:pPr>
-    </w:p>
-    <w:p>
-      <w:pPr>
-        <w:pStyle w:val="ListParagraph"/>
-        <w:rPr>
-          <w:rFonts w:eastAsiaTheme="minorEastAsia"/>
-          <w:vertAlign w:val="subscript"/>
-        </w:rPr>
-      </w:pPr>
-      <w:proofErr w:type="spellStart"/>
-      <w:r>
-        <w:rPr>
-          <w:rFonts w:eastAsiaTheme="minorEastAsia"/>
-          <w:vertAlign w:val="subscript"/>
-        </w:rPr>
-        <w:t>plotts.sample.wge</w:t>
-      </w:r>
-      <w:proofErr w:type="spellEnd"/>
-      <w:r>
-        <w:rPr>
-          <w:rFonts w:eastAsiaTheme="minorEastAsia"/>
-          <w:vertAlign w:val="subscript"/>
-        </w:rPr>
-        <w:t>(</w:t>
-      </w:r>
-      <w:proofErr w:type="spellStart"/>
-      <w:r>
-        <w:rPr>
-          <w:rFonts w:eastAsiaTheme="minorEastAsia"/>
-          <w:vertAlign w:val="subscript"/>
-        </w:rPr>
-        <w:t>xA</w:t>
-      </w:r>
-      <w:proofErr w:type="spellEnd"/>
-      <w:r>
-        <w:rPr>
-          <w:rFonts w:eastAsiaTheme="minorEastAsia"/>
-          <w:vertAlign w:val="subscript"/>
-        </w:rPr>
-        <w:t>)</w:t>
-      </w:r>
-    </w:p>
-    <w:p>
-      <w:pPr>
-        <w:rPr>
-          <w:rFonts w:eastAsiaTheme="minorEastAsia"/>
-          <w:vertAlign w:val="subscript"/>
-        </w:rPr>
-      </w:pPr>
-      <w:r>
-        <w:rPr>
-          <w:vertAlign w:val="subscript"/>
-        </w:rPr>
-        <w:drawing>
-          <wp:inline distT="0" distB="0" distL="0" distR="0" wp14:anchorId="6478092D" wp14:editId="6E253BDE">
-            <wp:extent cx="3710817" cy="1424066"/>
-            <wp:effectExtent l="0" t="0" r="0" b="0"/>
-            <wp:docPr id="28" name="Picture 28"/>
-            <wp:cNvGraphicFramePr>
-              <a:graphicFrameLocks xmlns:a="http://schemas.openxmlformats.org/drawingml/2006/main" noChangeAspect="1"/>
-            </wp:cNvGraphicFramePr>
-            <a:graphic xmlns:a="http://schemas.openxmlformats.org/drawingml/2006/main">
-              <a:graphicData uri="http://schemas.openxmlformats.org/drawingml/2006/picture">
-                <pic:pic xmlns:pic="http://schemas.openxmlformats.org/drawingml/2006/picture">
-                  <pic:nvPicPr>
-                    <pic:cNvPr id="1" name=""/>
-                    <pic:cNvPicPr/>
-                  </pic:nvPicPr>
-                  <pic:blipFill>
-                    <a:blip r:embed="rId15"/>
-                    <a:stretch>
-                      <a:fillRect/>
-                    </a:stretch>
-                  </pic:blipFill>
-                  <pic:spPr>
-                    <a:xfrm>
-                      <a:off x="0" y="0"/>
-                      <a:ext cx="3762825" cy="1444025"/>
-                    </a:xfrm>
-                    <a:prstGeom prst="rect">
-                      <a:avLst/>
-                    </a:prstGeom>
-                  </pic:spPr>
-                </pic:pic>
-              </a:graphicData>
-            </a:graphic>
-          </wp:inline>
-        </w:drawing>
-      </w:r>
-    </w:p>
-    <w:p>
-      <w:pPr>
-        <w:pStyle w:val="ListParagraph"/>
-        <w:rPr>
-          <w:rFonts w:eastAsiaTheme="minorEastAsia"/>
-          <w:vertAlign w:val="subscript"/>
-        </w:rPr>
-      </w:pPr>
-    </w:p>
-    <w:p>
-      <w:pPr>
-        <w:pStyle w:val="ListParagraph"/>
-        <w:rPr>
-          <w:rFonts w:eastAsiaTheme="minorEastAsia"/>
-          <w:vertAlign w:val="subscript"/>
-        </w:rPr>
-      </w:pPr>
-      <w:proofErr w:type="spellStart"/>
-      <w:r>
-        <w:rPr>
-          <w:rFonts w:eastAsiaTheme="minorEastAsia"/>
-          <w:vertAlign w:val="subscript"/>
-        </w:rPr>
-        <w:t>plotts.sample.wge</w:t>
-      </w:r>
-      <w:proofErr w:type="spellEnd"/>
-      <w:r>
-        <w:rPr>
-          <w:rFonts w:eastAsiaTheme="minorEastAsia"/>
-          <w:vertAlign w:val="subscript"/>
-        </w:rPr>
-        <w:t>(</w:t>
-      </w:r>
-      <w:proofErr w:type="spellStart"/>
-      <w:r>
-        <w:rPr>
-          <w:rFonts w:eastAsiaTheme="minorEastAsia"/>
-          <w:vertAlign w:val="subscript"/>
-        </w:rPr>
-        <w:t>x</w:t>
-      </w:r>
-      <w:r>
-        <w:rPr>
-          <w:rFonts w:eastAsiaTheme="minorEastAsia"/>
-          <w:vertAlign w:val="subscript"/>
-        </w:rPr>
-        <w:t>B</w:t>
-      </w:r>
-      <w:proofErr w:type="spellEnd"/>
-      <w:r>
-        <w:rPr>
-          <w:rFonts w:eastAsiaTheme="minorEastAsia"/>
-          <w:vertAlign w:val="subscript"/>
-        </w:rPr>
-        <w:t>)</w:t>
-      </w:r>
-    </w:p>
-    <w:p>
-      <w:pPr>
-        <w:rPr>
-          <w:rFonts w:eastAsiaTheme="minorEastAsia"/>
-          <w:vertAlign w:val="subscript"/>
-        </w:rPr>
-      </w:pPr>
-      <w:r>
-        <w:rPr>
-          <w:rFonts w:eastAsiaTheme="minorEastAsia"/>
-          <w:vertAlign w:val="subscript"/>
-        </w:rPr>
-        <w:drawing>
-          <wp:inline distT="0" distB="0" distL="0" distR="0" wp14:anchorId="6AF1C76D" wp14:editId="300A2F0B">
-            <wp:extent cx="3747541" cy="1438159"/>
-            <wp:effectExtent l="0" t="0" r="0" b="0"/>
-            <wp:docPr id="27" name="Picture 27"/>
-            <wp:cNvGraphicFramePr>
-              <a:graphicFrameLocks xmlns:a="http://schemas.openxmlformats.org/drawingml/2006/main" noChangeAspect="1"/>
-            </wp:cNvGraphicFramePr>
-            <a:graphic xmlns:a="http://schemas.openxmlformats.org/drawingml/2006/main">
-              <a:graphicData uri="http://schemas.openxmlformats.org/drawingml/2006/picture">
-                <pic:pic xmlns:pic="http://schemas.openxmlformats.org/drawingml/2006/picture">
-                  <pic:nvPicPr>
-                    <pic:cNvPr id="1" name=""/>
-                    <pic:cNvPicPr/>
-                  </pic:nvPicPr>
-                  <pic:blipFill>
-                    <a:blip r:embed="rId16"/>
-                    <a:stretch>
-                      <a:fillRect/>
-                    </a:stretch>
-                  </pic:blipFill>
-                  <pic:spPr>
-                    <a:xfrm>
-                      <a:off x="0" y="0"/>
-                      <a:ext cx="3775355" cy="1448833"/>
-                    </a:xfrm>
-                    <a:prstGeom prst="rect">
-                      <a:avLst/>
-                    </a:prstGeom>
-                  </pic:spPr>
-                </pic:pic>
-              </a:graphicData>
-            </a:graphic>
-          </wp:inline>
-        </w:drawing>
-      </w:r>
-    </w:p>
-    <w:p>
-      <w:pPr>
-        <w:rPr>
-          <w:rFonts w:eastAsiaTheme="minorEastAsia"/>
-          <w:vertAlign w:val="subscript"/>
-        </w:rPr>
-      </w:pPr>
-    </w:p>
-    <w:p>
-      <w:pPr>
-        <w:rPr>
-          <w:rFonts w:eastAsiaTheme="minorEastAsia"/>
-          <w:vertAlign w:val="subscript"/>
-        </w:rPr>
-      </w:pPr>
-      <w:r>
-        <w:rPr>
-          <w:rFonts w:eastAsiaTheme="minorEastAsia"/>
-          <w:vertAlign w:val="subscript"/>
-        </w:rPr>
-        <w:t xml:space="preserve">Note that the </w:t>
-      </w:r>
-      <w:proofErr w:type="spellStart"/>
-      <w:r>
-        <w:rPr>
-          <w:rFonts w:eastAsiaTheme="minorEastAsia"/>
-          <w:vertAlign w:val="subscript"/>
-        </w:rPr>
-        <w:t>acf</w:t>
-      </w:r>
-      <w:proofErr w:type="spellEnd"/>
-      <w:r>
-        <w:rPr>
-          <w:rFonts w:eastAsiaTheme="minorEastAsia"/>
-          <w:vertAlign w:val="subscript"/>
-        </w:rPr>
-        <w:t xml:space="preserve"> for both the series from seed 8327 and 8326 have what appear to be relatively small and random autocorrelations for each lag.  This is consistent with sums that are independent of each other at each lag including t and t + 1 (lag 1).  </w:t>
-      </w:r>
-      <w:r>
-        <w:rPr>
-          <w:rFonts w:eastAsiaTheme="minorEastAsia"/>
-          <w:vertAlign w:val="subscript"/>
-        </w:rPr>
-        <w:t xml:space="preserve">The </w:t>
-      </w:r>
-      <w:proofErr w:type="spellStart"/>
-      <w:r>
-        <w:rPr>
-          <w:rFonts w:eastAsiaTheme="minorEastAsia"/>
-          <w:vertAlign w:val="subscript"/>
-        </w:rPr>
-        <w:t>Parzen</w:t>
-      </w:r>
-      <w:proofErr w:type="spellEnd"/>
-      <w:r>
-        <w:rPr>
-          <w:rFonts w:eastAsiaTheme="minorEastAsia"/>
-          <w:vertAlign w:val="subscript"/>
-        </w:rPr>
-        <w:t xml:space="preserve"> window of the spectral density estimate will be discussed in Chapter 4</w:t>
-      </w:r>
-      <w:r>
-        <w:rPr>
-          <w:rFonts w:eastAsiaTheme="minorEastAsia"/>
-          <w:vertAlign w:val="subscript"/>
-        </w:rPr>
-        <w:t xml:space="preserve"> … it is fascinating! </w:t>
-      </w:r>
-    </w:p>
-    <w:p>
-      <w:pPr>
-        <w:rPr>
-          <w:rFonts w:eastAsiaTheme="minorEastAsia"/>
-          <w:vertAlign w:val="subscript"/>
-        </w:rPr>
-      </w:pPr>
-    </w:p>
-    <w:p>
-      <w:pPr>
-        <w:rPr>
-          <w:rFonts w:eastAsiaTheme="minorEastAsia"/>
-          <w:vertAlign w:val="subscript"/>
-        </w:rPr>
-      </w:pPr>
-      <w:r>
-        <w:rPr>
-          <w:rFonts w:eastAsiaTheme="minorEastAsia"/>
-          <w:vertAlign w:val="subscript"/>
-        </w:rPr>
-        <w:lastRenderedPageBreak/>
-        <w:t>3.</w:t>
-      </w:r>
-      <w:r>
-        <w:rPr>
-          <w:rFonts w:eastAsiaTheme="minorEastAsia"/>
-          <w:vertAlign w:val="subscript"/>
-        </w:rPr>
-        <w:t>4.</w:t>
-      </w:r>
-      <w:r>
-        <w:rPr>
-          <w:rFonts w:eastAsiaTheme="minorEastAsia"/>
-          <w:vertAlign w:val="subscript"/>
-        </w:rPr>
-        <w:t xml:space="preserve">  </w:t>
-      </w:r>
-      <w:r>
-        <w:rPr>
-          <w:rFonts w:eastAsiaTheme="minorEastAsia"/>
-          <w:vertAlign w:val="subscript"/>
-        </w:rPr>
-        <w:tab/>
-      </w:r>
-      <w:r>
-        <w:rPr>
-          <w:rFonts w:eastAsiaTheme="minorEastAsia"/>
-          <w:vertAlign w:val="subscript"/>
-        </w:rPr>
-        <w:t xml:space="preserve"> 1. C.  2. A. 3. D.  4. B. </w:t>
+        <w:t xml:space="preserve">   1. C.  2. A. 3. D.  4. B. </w:t>
       </w:r>
     </w:p>
     <w:p>
@@ -3364,7 +1358,6 @@
             <w:r>
               <w:rPr>
                 <w:rFonts w:eastAsiaTheme="minorEastAsia"/>
-                <w:noProof/>
                 <w:vertAlign w:val="subscript"/>
               </w:rPr>
               <w:drawing>
@@ -3383,7 +1376,7 @@
                           <pic:cNvPicPr/>
                         </pic:nvPicPr>
                         <pic:blipFill>
-                          <a:blip r:embed="rId17"/>
+                          <a:blip r:embed="rId5"/>
                           <a:stretch>
                             <a:fillRect/>
                           </a:stretch>
@@ -3419,7 +1412,6 @@
             <w:r>
               <w:rPr>
                 <w:rFonts w:eastAsiaTheme="minorEastAsia"/>
-                <w:noProof/>
                 <w:vertAlign w:val="subscript"/>
               </w:rPr>
               <w:drawing>
@@ -3438,7 +1430,7 @@
                           <pic:cNvPicPr/>
                         </pic:nvPicPr>
                         <pic:blipFill>
-                          <a:blip r:embed="rId18"/>
+                          <a:blip r:embed="rId6"/>
                           <a:stretch>
                             <a:fillRect/>
                           </a:stretch>
@@ -3476,7 +1468,6 @@
             <w:r>
               <w:rPr>
                 <w:rFonts w:eastAsiaTheme="minorEastAsia"/>
-                <w:noProof/>
                 <w:vertAlign w:val="subscript"/>
               </w:rPr>
               <w:drawing>
@@ -3495,7 +1486,7 @@
                           <pic:cNvPicPr/>
                         </pic:nvPicPr>
                         <pic:blipFill>
-                          <a:blip r:embed="rId19"/>
+                          <a:blip r:embed="rId7"/>
                           <a:stretch>
                             <a:fillRect/>
                           </a:stretch>
@@ -3531,7 +1522,6 @@
             <w:r>
               <w:rPr>
                 <w:rFonts w:eastAsiaTheme="minorEastAsia"/>
-                <w:noProof/>
                 <w:vertAlign w:val="subscript"/>
               </w:rPr>
               <w:drawing>
@@ -3550,7 +1540,7 @@
                           <pic:cNvPicPr/>
                         </pic:nvPicPr>
                         <pic:blipFill>
-                          <a:blip r:embed="rId20"/>
+                          <a:blip r:embed="rId8"/>
                           <a:stretch>
                             <a:fillRect/>
                           </a:stretch>
@@ -3588,7 +1578,6 @@
             <w:r>
               <w:rPr>
                 <w:rFonts w:eastAsiaTheme="minorEastAsia"/>
-                <w:noProof/>
                 <w:vertAlign w:val="subscript"/>
               </w:rPr>
               <w:drawing>
@@ -3607,7 +1596,7 @@
                           <pic:cNvPicPr/>
                         </pic:nvPicPr>
                         <pic:blipFill>
-                          <a:blip r:embed="rId21"/>
+                          <a:blip r:embed="rId9"/>
                           <a:stretch>
                             <a:fillRect/>
                           </a:stretch>
@@ -3643,7 +1632,6 @@
             <w:r>
               <w:rPr>
                 <w:rFonts w:eastAsiaTheme="minorEastAsia"/>
-                <w:noProof/>
                 <w:vertAlign w:val="subscript"/>
               </w:rPr>
               <w:drawing>
@@ -3662,7 +1650,7 @@
                           <pic:cNvPicPr/>
                         </pic:nvPicPr>
                         <pic:blipFill>
-                          <a:blip r:embed="rId22"/>
+                          <a:blip r:embed="rId10"/>
                           <a:stretch>
                             <a:fillRect/>
                           </a:stretch>
@@ -3700,7 +1688,6 @@
             <w:r>
               <w:rPr>
                 <w:rFonts w:eastAsiaTheme="minorEastAsia"/>
-                <w:noProof/>
                 <w:vertAlign w:val="subscript"/>
               </w:rPr>
               <w:drawing>
@@ -3719,7 +1706,7 @@
                           <pic:cNvPicPr/>
                         </pic:nvPicPr>
                         <pic:blipFill>
-                          <a:blip r:embed="rId23"/>
+                          <a:blip r:embed="rId11"/>
                           <a:stretch>
                             <a:fillRect/>
                           </a:stretch>
@@ -3755,7 +1742,6 @@
             <w:r>
               <w:rPr>
                 <w:rFonts w:eastAsiaTheme="minorEastAsia"/>
-                <w:noProof/>
                 <w:vertAlign w:val="subscript"/>
               </w:rPr>
               <w:drawing>
@@ -3774,7 +1760,7 @@
                           <pic:cNvPicPr/>
                         </pic:nvPicPr>
                         <pic:blipFill>
-                          <a:blip r:embed="rId24"/>
+                          <a:blip r:embed="rId12"/>
                           <a:stretch>
                             <a:fillRect/>
                           </a:stretch>
@@ -3875,28 +1861,7 @@
           <w:vertAlign w:val="subscript"/>
         </w:rPr>
         <w:lastRenderedPageBreak/>
-        <w:t>3.</w:t>
-      </w:r>
-      <w:r>
-        <w:rPr>
-          <w:rFonts w:eastAsiaTheme="minorEastAsia"/>
-          <w:vertAlign w:val="subscript"/>
-        </w:rPr>
-        <w:t>5</w:t>
-      </w:r>
-      <w:r>
-        <w:rPr>
-          <w:rFonts w:eastAsiaTheme="minorEastAsia"/>
-          <w:vertAlign w:val="subscript"/>
-        </w:rPr>
-        <w:t xml:space="preserve"> </w:t>
-      </w:r>
-      <w:r>
-        <w:rPr>
-          <w:rFonts w:eastAsiaTheme="minorEastAsia"/>
-          <w:vertAlign w:val="subscript"/>
-        </w:rPr>
-        <w:tab/>
+        <w:t>5.</w:t>
       </w:r>
       <w:r>
         <w:rPr>
@@ -3959,7 +1924,6 @@
             <w:r>
               <w:rPr>
                 <w:rFonts w:eastAsiaTheme="minorEastAsia"/>
-                <w:noProof/>
                 <w:vertAlign w:val="subscript"/>
               </w:rPr>
               <w:drawing>
@@ -3978,7 +1942,7 @@
                           <pic:cNvPicPr/>
                         </pic:nvPicPr>
                         <pic:blipFill>
-                          <a:blip r:embed="rId25"/>
+                          <a:blip r:embed="rId13"/>
                           <a:stretch>
                             <a:fillRect/>
                           </a:stretch>
@@ -4014,7 +1978,6 @@
             <w:r>
               <w:rPr>
                 <w:rFonts w:eastAsiaTheme="minorEastAsia"/>
-                <w:noProof/>
                 <w:vertAlign w:val="subscript"/>
               </w:rPr>
               <w:drawing>
@@ -4033,7 +1996,7 @@
                           <pic:cNvPicPr/>
                         </pic:nvPicPr>
                         <pic:blipFill>
-                          <a:blip r:embed="rId26"/>
+                          <a:blip r:embed="rId14"/>
                           <a:stretch>
                             <a:fillRect/>
                           </a:stretch>
@@ -4071,7 +2034,6 @@
             <w:r>
               <w:rPr>
                 <w:rFonts w:eastAsiaTheme="minorEastAsia"/>
-                <w:noProof/>
                 <w:vertAlign w:val="subscript"/>
               </w:rPr>
               <w:drawing>
@@ -4090,7 +2052,7 @@
                           <pic:cNvPicPr/>
                         </pic:nvPicPr>
                         <pic:blipFill>
-                          <a:blip r:embed="rId27"/>
+                          <a:blip r:embed="rId15"/>
                           <a:stretch>
                             <a:fillRect/>
                           </a:stretch>
@@ -4126,7 +2088,6 @@
             <w:r>
               <w:rPr>
                 <w:rFonts w:eastAsiaTheme="minorEastAsia"/>
-                <w:noProof/>
                 <w:vertAlign w:val="subscript"/>
               </w:rPr>
               <w:drawing>
@@ -4145,7 +2106,7 @@
                           <pic:cNvPicPr/>
                         </pic:nvPicPr>
                         <pic:blipFill>
-                          <a:blip r:embed="rId28"/>
+                          <a:blip r:embed="rId16"/>
                           <a:stretch>
                             <a:fillRect/>
                           </a:stretch>
@@ -4183,7 +2144,6 @@
             <w:r>
               <w:rPr>
                 <w:rFonts w:eastAsiaTheme="minorEastAsia"/>
-                <w:noProof/>
                 <w:vertAlign w:val="subscript"/>
               </w:rPr>
               <w:drawing>
@@ -4202,7 +2162,7 @@
                           <pic:cNvPicPr/>
                         </pic:nvPicPr>
                         <pic:blipFill>
-                          <a:blip r:embed="rId29"/>
+                          <a:blip r:embed="rId17"/>
                           <a:stretch>
                             <a:fillRect/>
                           </a:stretch>
@@ -4238,7 +2198,6 @@
             <w:r>
               <w:rPr>
                 <w:rFonts w:eastAsiaTheme="minorEastAsia"/>
-                <w:noProof/>
                 <w:vertAlign w:val="subscript"/>
               </w:rPr>
               <w:drawing>
@@ -4257,7 +2216,7 @@
                           <pic:cNvPicPr/>
                         </pic:nvPicPr>
                         <pic:blipFill>
-                          <a:blip r:embed="rId30"/>
+                          <a:blip r:embed="rId18"/>
                           <a:stretch>
                             <a:fillRect/>
                           </a:stretch>
@@ -4295,7 +2254,6 @@
             <w:r>
               <w:rPr>
                 <w:rFonts w:eastAsiaTheme="minorEastAsia"/>
-                <w:noProof/>
                 <w:vertAlign w:val="subscript"/>
               </w:rPr>
               <w:drawing>
@@ -4314,7 +2272,7 @@
                           <pic:cNvPicPr/>
                         </pic:nvPicPr>
                         <pic:blipFill>
-                          <a:blip r:embed="rId31"/>
+                          <a:blip r:embed="rId19"/>
                           <a:stretch>
                             <a:fillRect/>
                           </a:stretch>
@@ -4350,7 +2308,6 @@
             <w:r>
               <w:rPr>
                 <w:rFonts w:eastAsiaTheme="minorEastAsia"/>
-                <w:noProof/>
                 <w:vertAlign w:val="subscript"/>
               </w:rPr>
               <w:drawing>
@@ -4369,7 +2326,7 @@
                           <pic:cNvPicPr/>
                         </pic:nvPicPr>
                         <pic:blipFill>
-                          <a:blip r:embed="rId32"/>
+                          <a:blip r:embed="rId20"/>
                           <a:stretch>
                             <a:fillRect/>
                           </a:stretch>
@@ -4421,141 +2378,21 @@
       <w:pPr>
         <w:rPr>
           <w:rFonts w:eastAsiaTheme="minorEastAsia"/>
-          <w:vertAlign w:val="subscript"/>
-        </w:rPr>
-      </w:pPr>
-      <w:r>
-        <w:rPr>
-          <w:rFonts w:eastAsiaTheme="minorEastAsia"/>
-          <w:vertAlign w:val="subscript"/>
+        </w:rPr>
+      </w:pPr>
+      <w:r>
+        <w:rPr>
+          <w:rFonts w:eastAsiaTheme="minorEastAsia"/>
         </w:rPr>
         <w:lastRenderedPageBreak/>
-        <w:drawing>
-          <wp:inline distT="0" distB="0" distL="0" distR="0" wp14:anchorId="72DE7EAC" wp14:editId="67B6F1D4">
-            <wp:extent cx="5943600" cy="4420870"/>
-            <wp:effectExtent l="0" t="0" r="0" b="0"/>
-            <wp:docPr id="32" name="Picture 32"/>
-            <wp:cNvGraphicFramePr>
-              <a:graphicFrameLocks xmlns:a="http://schemas.openxmlformats.org/drawingml/2006/main" noChangeAspect="1"/>
-            </wp:cNvGraphicFramePr>
-            <a:graphic xmlns:a="http://schemas.openxmlformats.org/drawingml/2006/main">
-              <a:graphicData uri="http://schemas.openxmlformats.org/drawingml/2006/picture">
-                <pic:pic xmlns:pic="http://schemas.openxmlformats.org/drawingml/2006/picture">
-                  <pic:nvPicPr>
-                    <pic:cNvPr id="1" name=""/>
-                    <pic:cNvPicPr/>
-                  </pic:nvPicPr>
-                  <pic:blipFill>
-                    <a:blip r:embed="rId33"/>
-                    <a:stretch>
-                      <a:fillRect/>
-                    </a:stretch>
-                  </pic:blipFill>
-                  <pic:spPr>
-                    <a:xfrm>
-                      <a:off x="0" y="0"/>
-                      <a:ext cx="5943600" cy="4420870"/>
-                    </a:xfrm>
-                    <a:prstGeom prst="rect">
-                      <a:avLst/>
-                    </a:prstGeom>
-                  </pic:spPr>
-                </pic:pic>
-              </a:graphicData>
-            </a:graphic>
-          </wp:inline>
-        </w:drawing>
-      </w:r>
-    </w:p>
-    <w:p>
-      <w:pPr>
-        <w:rPr>
-          <w:rFonts w:eastAsiaTheme="minorEastAsia"/>
-          <w:vertAlign w:val="subscript"/>
-        </w:rPr>
-      </w:pPr>
-    </w:p>
-    <w:p>
-      <w:pPr>
-        <w:pStyle w:val="ListParagraph"/>
-        <w:numPr>
-          <w:ilvl w:val="0"/>
-          <w:numId w:val="3"/>
-        </w:numPr>
-        <w:rPr>
-          <w:rFonts w:eastAsiaTheme="minorEastAsia"/>
-          <w:vertAlign w:val="subscript"/>
-        </w:rPr>
-      </w:pPr>
-      <w:r>
-        <w:rPr>
-          <w:rFonts w:eastAsiaTheme="minorEastAsia"/>
-          <w:vertAlign w:val="subscript"/>
-        </w:rPr>
-        <w:t xml:space="preserve">These clearly and consistently oscillate above and below the overall mean </w:t>
-      </w:r>
-    </w:p>
-    <w:p>
-      <w:pPr>
-        <w:rPr>
-          <w:rFonts w:eastAsiaTheme="minorEastAsia"/>
-          <w:vertAlign w:val="subscript"/>
-        </w:rPr>
-      </w:pPr>
-    </w:p>
-    <w:p>
-      <w:pPr>
-        <w:rPr>
-          <w:rFonts w:eastAsiaTheme="minorEastAsia"/>
-        </w:rPr>
-      </w:pPr>
-      <w:r>
-        <w:rPr>
-          <w:rFonts w:eastAsiaTheme="minorEastAsia"/>
-        </w:rPr>
-        <w:drawing>
-          <wp:inline distT="0" distB="0" distL="0" distR="0" wp14:anchorId="0EE9B803" wp14:editId="4A02D25E">
-            <wp:extent cx="5943600" cy="652145"/>
-            <wp:effectExtent l="0" t="0" r="0" b="0"/>
-            <wp:docPr id="30" name="Picture 30"/>
-            <wp:cNvGraphicFramePr>
-              <a:graphicFrameLocks xmlns:a="http://schemas.openxmlformats.org/drawingml/2006/main" noChangeAspect="1"/>
-            </wp:cNvGraphicFramePr>
-            <a:graphic xmlns:a="http://schemas.openxmlformats.org/drawingml/2006/main">
-              <a:graphicData uri="http://schemas.openxmlformats.org/drawingml/2006/picture">
-                <pic:pic xmlns:pic="http://schemas.openxmlformats.org/drawingml/2006/picture">
-                  <pic:nvPicPr>
-                    <pic:cNvPr id="1" name=""/>
-                    <pic:cNvPicPr/>
-                  </pic:nvPicPr>
-                  <pic:blipFill>
-                    <a:blip r:embed="rId34"/>
-                    <a:stretch>
-                      <a:fillRect/>
-                    </a:stretch>
-                  </pic:blipFill>
-                  <pic:spPr>
-                    <a:xfrm>
-                      <a:off x="0" y="0"/>
-                      <a:ext cx="5943600" cy="652145"/>
-                    </a:xfrm>
-                    <a:prstGeom prst="rect">
-                      <a:avLst/>
-                    </a:prstGeom>
-                  </pic:spPr>
-                </pic:pic>
-              </a:graphicData>
-            </a:graphic>
-          </wp:inline>
-        </w:drawing>
-      </w:r>
-    </w:p>
-    <w:p>
-      <w:pPr>
-        <w:rPr>
-          <w:rFonts w:eastAsiaTheme="minorEastAsia"/>
-        </w:rPr>
-      </w:pPr>
+        <w:t>9.</w:t>
+      </w:r>
+      <w:r>
+        <w:rPr>
+          <w:rFonts w:eastAsiaTheme="minorEastAsia"/>
+        </w:rPr>
+        <w:t xml:space="preserve">  </w:t>
+      </w:r>
     </w:p>
     <w:p>
       <w:pPr>
@@ -4621,8 +2458,30 @@
         <w:rPr>
           <w:rFonts w:eastAsiaTheme="minorEastAsia"/>
         </w:rPr>
-        <w:t xml:space="preserve"> will be positive when X is greater than xbar and negative when x is less than xbar</w:t>
-      </w:r>
+        <w:t xml:space="preserve"> will be positive when X is greater than </w:t>
+      </w:r>
+      <w:proofErr w:type="spellStart"/>
+      <w:r>
+        <w:rPr>
+          <w:rFonts w:eastAsiaTheme="minorEastAsia"/>
+        </w:rPr>
+        <w:t>xbar</w:t>
+      </w:r>
+      <w:proofErr w:type="spellEnd"/>
+      <w:r>
+        <w:rPr>
+          <w:rFonts w:eastAsiaTheme="minorEastAsia"/>
+        </w:rPr>
+        <w:t xml:space="preserve"> and negative when x is less than </w:t>
+      </w:r>
+      <w:proofErr w:type="spellStart"/>
+      <w:r>
+        <w:rPr>
+          <w:rFonts w:eastAsiaTheme="minorEastAsia"/>
+        </w:rPr>
+        <w:t>xbar</w:t>
+      </w:r>
+      <w:proofErr w:type="spellEnd"/>
       <w:r>
         <w:rPr>
           <w:rFonts w:eastAsiaTheme="minorEastAsia"/>
@@ -4694,7 +2553,19 @@
         <w:rPr>
           <w:rFonts w:eastAsiaTheme="minorEastAsia"/>
         </w:rPr>
-        <w:t xml:space="preserve"> will be positive when y is greater than </w:t>
+        <w:t xml:space="preserve"> will be positive when </w:t>
+      </w:r>
+      <w:r>
+        <w:rPr>
+          <w:rFonts w:eastAsiaTheme="minorEastAsia"/>
+        </w:rPr>
+        <w:t>y</w:t>
+      </w:r>
+      <w:r>
+        <w:rPr>
+          <w:rFonts w:eastAsiaTheme="minorEastAsia"/>
+        </w:rPr>
+        <w:t xml:space="preserve"> is greater than </w:t>
       </w:r>
       <w:proofErr w:type="spellStart"/>
       <w:r>
@@ -4708,14 +2579,32 @@
         <w:rPr>
           <w:rFonts w:eastAsiaTheme="minorEastAsia"/>
         </w:rPr>
-        <w:t xml:space="preserve"> and negative when y is less than </w:t>
+        <w:t xml:space="preserve"> and negative when </w:t>
+      </w:r>
+      <w:r>
+        <w:rPr>
+          <w:rFonts w:eastAsiaTheme="minorEastAsia"/>
+        </w:rPr>
+        <w:t>y</w:t>
+      </w:r>
+      <w:r>
+        <w:rPr>
+          <w:rFonts w:eastAsiaTheme="minorEastAsia"/>
+        </w:rPr>
+        <w:t xml:space="preserve"> is less than </w:t>
       </w:r>
       <w:proofErr w:type="spellStart"/>
       <w:r>
         <w:rPr>
           <w:rFonts w:eastAsiaTheme="minorEastAsia"/>
         </w:rPr>
-        <w:t>ybar</w:t>
+        <w:t>y</w:t>
+      </w:r>
+      <w:r>
+        <w:rPr>
+          <w:rFonts w:eastAsiaTheme="minorEastAsia"/>
+        </w:rPr>
+        <w:t>bar</w:t>
       </w:r>
       <w:proofErr w:type="spellEnd"/>
       <w:r>
@@ -4753,7 +2642,13 @@
               <w:rPr>
                 <w:rFonts w:ascii="Cambria Math" w:eastAsiaTheme="minorEastAsia" w:hAnsi="Cambria Math"/>
               </w:rPr>
-              <m:t>(x</m:t>
+              <m:t>(</m:t>
+            </m:r>
+            <m:r>
+              <w:rPr>
+                <w:rFonts w:ascii="Cambria Math" w:eastAsiaTheme="minorEastAsia" w:hAnsi="Cambria Math"/>
+              </w:rPr>
+              <m:t>x</m:t>
             </m:r>
           </m:e>
           <m:sub>
@@ -4881,6 +2776,7 @@
         <w:t xml:space="preserve"> and y is greater than </w:t>
       </w:r>
       <w:proofErr w:type="spellStart"/>
+      <w:proofErr w:type="gramStart"/>
       <w:r>
         <w:rPr>
           <w:rFonts w:eastAsiaTheme="minorEastAsia"/>
@@ -4892,21 +2788,14 @@
         <w:rPr>
           <w:rFonts w:eastAsiaTheme="minorEastAsia"/>
         </w:rPr>
-        <w:t xml:space="preserve">(the upper </w:t>
-      </w:r>
-      <w:proofErr w:type="gramStart"/>
-      <w:r>
-        <w:rPr>
-          <w:rFonts w:eastAsiaTheme="minorEastAsia"/>
-        </w:rPr>
-        <w:t>right hand</w:t>
+        <w:t>(</w:t>
       </w:r>
       <w:proofErr w:type="gramEnd"/>
       <w:r>
         <w:rPr>
           <w:rFonts w:eastAsiaTheme="minorEastAsia"/>
         </w:rPr>
-        <w:t xml:space="preserve"> quadrant of a scatterplot)</w:t>
+        <w:t>the upper right hand quadrant of a scatterplot)</w:t>
       </w:r>
     </w:p>
     <w:p>
@@ -5042,7 +2931,19 @@
         <w:rPr>
           <w:rFonts w:eastAsiaTheme="minorEastAsia"/>
         </w:rPr>
-        <w:t xml:space="preserve"> Will be positive when X is less than </w:t>
+        <w:t xml:space="preserve"> Will be positive when X is </w:t>
+      </w:r>
+      <w:r>
+        <w:rPr>
+          <w:rFonts w:eastAsiaTheme="minorEastAsia"/>
+        </w:rPr>
+        <w:t>less</w:t>
+      </w:r>
+      <w:r>
+        <w:rPr>
+          <w:rFonts w:eastAsiaTheme="minorEastAsia"/>
+        </w:rPr>
+        <w:t xml:space="preserve"> than </w:t>
       </w:r>
       <w:proofErr w:type="spellStart"/>
       <w:r>
@@ -5056,7 +2957,13 @@
         <w:rPr>
           <w:rFonts w:eastAsiaTheme="minorEastAsia"/>
         </w:rPr>
-        <w:t xml:space="preserve"> and y is less</w:t>
+        <w:t xml:space="preserve"> and y is </w:t>
+      </w:r>
+      <w:r>
+        <w:rPr>
+          <w:rFonts w:eastAsiaTheme="minorEastAsia"/>
+        </w:rPr>
+        <w:t>less</w:t>
       </w:r>
       <w:r>
         <w:rPr>
@@ -5071,6 +2978,7 @@
         <w:t xml:space="preserve">than </w:t>
       </w:r>
       <w:proofErr w:type="spellStart"/>
+      <w:proofErr w:type="gramStart"/>
       <w:r>
         <w:rPr>
           <w:rFonts w:eastAsiaTheme="minorEastAsia"/>
@@ -5082,21 +2990,26 @@
         <w:rPr>
           <w:rFonts w:eastAsiaTheme="minorEastAsia"/>
         </w:rPr>
-        <w:t xml:space="preserve">(the lower </w:t>
-      </w:r>
-      <w:proofErr w:type="gramStart"/>
-      <w:r>
-        <w:rPr>
-          <w:rFonts w:eastAsiaTheme="minorEastAsia"/>
-        </w:rPr>
-        <w:t>left hand</w:t>
+        <w:t>(</w:t>
       </w:r>
       <w:proofErr w:type="gramEnd"/>
       <w:r>
         <w:rPr>
           <w:rFonts w:eastAsiaTheme="minorEastAsia"/>
         </w:rPr>
-        <w:t xml:space="preserve"> quadrant of a scatterplot)</w:t>
+        <w:t xml:space="preserve">the </w:t>
+      </w:r>
+      <w:r>
+        <w:rPr>
+          <w:rFonts w:eastAsiaTheme="minorEastAsia"/>
+        </w:rPr>
+        <w:t>lower left</w:t>
+      </w:r>
+      <w:r>
+        <w:rPr>
+          <w:rFonts w:eastAsiaTheme="minorEastAsia"/>
+        </w:rPr>
+        <w:t xml:space="preserve"> hand quadrant of a scatterplot)</w:t>
       </w:r>
     </w:p>
     <w:p>
@@ -5232,7 +3145,31 @@
         <w:rPr>
           <w:rFonts w:eastAsiaTheme="minorEastAsia"/>
         </w:rPr>
-        <w:t xml:space="preserve"> Will be negative when X is less than </w:t>
+        <w:t xml:space="preserve"> Will be </w:t>
+      </w:r>
+      <w:r>
+        <w:rPr>
+          <w:rFonts w:eastAsiaTheme="minorEastAsia"/>
+        </w:rPr>
+        <w:t>negative</w:t>
+      </w:r>
+      <w:r>
+        <w:rPr>
+          <w:rFonts w:eastAsiaTheme="minorEastAsia"/>
+        </w:rPr>
+        <w:t xml:space="preserve"> when X is </w:t>
+      </w:r>
+      <w:r>
+        <w:rPr>
+          <w:rFonts w:eastAsiaTheme="minorEastAsia"/>
+        </w:rPr>
+        <w:t>less</w:t>
+      </w:r>
+      <w:r>
+        <w:rPr>
+          <w:rFonts w:eastAsiaTheme="minorEastAsia"/>
+        </w:rPr>
+        <w:t xml:space="preserve"> than </w:t>
       </w:r>
       <w:proofErr w:type="spellStart"/>
       <w:r>
@@ -5249,6 +3186,7 @@
         <w:t xml:space="preserve"> and y is greater than </w:t>
       </w:r>
       <w:proofErr w:type="spellStart"/>
+      <w:proofErr w:type="gramStart"/>
       <w:r>
         <w:rPr>
           <w:rFonts w:eastAsiaTheme="minorEastAsia"/>
@@ -5260,21 +3198,26 @@
         <w:rPr>
           <w:rFonts w:eastAsiaTheme="minorEastAsia"/>
         </w:rPr>
-        <w:t xml:space="preserve">(the upper </w:t>
-      </w:r>
-      <w:proofErr w:type="gramStart"/>
-      <w:r>
-        <w:rPr>
-          <w:rFonts w:eastAsiaTheme="minorEastAsia"/>
-        </w:rPr>
-        <w:t>left hand</w:t>
+        <w:t>(</w:t>
       </w:r>
       <w:proofErr w:type="gramEnd"/>
       <w:r>
         <w:rPr>
           <w:rFonts w:eastAsiaTheme="minorEastAsia"/>
         </w:rPr>
-        <w:t xml:space="preserve"> quadrant of a scatterplot)</w:t>
+        <w:t xml:space="preserve">the upper </w:t>
+      </w:r>
+      <w:r>
+        <w:rPr>
+          <w:rFonts w:eastAsiaTheme="minorEastAsia"/>
+        </w:rPr>
+        <w:t>left</w:t>
+      </w:r>
+      <w:r>
+        <w:rPr>
+          <w:rFonts w:eastAsiaTheme="minorEastAsia"/>
+        </w:rPr>
+        <w:t xml:space="preserve"> hand quadrant of a scatterplot)</w:t>
       </w:r>
     </w:p>
     <w:p>
@@ -5424,9 +3367,22 @@
         <w:rPr>
           <w:rFonts w:eastAsiaTheme="minorEastAsia"/>
         </w:rPr>
-        <w:t xml:space="preserve"> and y is less than </w:t>
+        <w:t xml:space="preserve"> and y is </w:t>
+      </w:r>
+      <w:r>
+        <w:rPr>
+          <w:rFonts w:eastAsiaTheme="minorEastAsia"/>
+        </w:rPr>
+        <w:t>less</w:t>
+      </w:r>
+      <w:r>
+        <w:rPr>
+          <w:rFonts w:eastAsiaTheme="minorEastAsia"/>
+        </w:rPr>
+        <w:t xml:space="preserve"> than </w:t>
       </w:r>
       <w:proofErr w:type="spellStart"/>
+      <w:proofErr w:type="gramStart"/>
       <w:r>
         <w:rPr>
           <w:rFonts w:eastAsiaTheme="minorEastAsia"/>
@@ -5438,21 +3394,26 @@
         <w:rPr>
           <w:rFonts w:eastAsiaTheme="minorEastAsia"/>
         </w:rPr>
-        <w:t xml:space="preserve">(the lower </w:t>
-      </w:r>
-      <w:proofErr w:type="gramStart"/>
-      <w:r>
-        <w:rPr>
-          <w:rFonts w:eastAsiaTheme="minorEastAsia"/>
-        </w:rPr>
-        <w:t>right hand</w:t>
+        <w:t>(</w:t>
       </w:r>
       <w:proofErr w:type="gramEnd"/>
       <w:r>
         <w:rPr>
           <w:rFonts w:eastAsiaTheme="minorEastAsia"/>
         </w:rPr>
-        <w:t xml:space="preserve"> quadrant of a scatterplot)</w:t>
+        <w:t xml:space="preserve">the </w:t>
+      </w:r>
+      <w:r>
+        <w:rPr>
+          <w:rFonts w:eastAsiaTheme="minorEastAsia"/>
+        </w:rPr>
+        <w:t>lower right</w:t>
+      </w:r>
+      <w:r>
+        <w:rPr>
+          <w:rFonts w:eastAsiaTheme="minorEastAsia"/>
+        </w:rPr>
+        <w:t xml:space="preserve"> hand quadrant of a scatterplot)</w:t>
       </w:r>
     </w:p>
     <w:p>
@@ -6002,59 +3963,11 @@
           <w:rFonts w:eastAsiaTheme="minorEastAsia"/>
         </w:rPr>
       </w:pPr>
-    </w:p>
-    <w:p>
-      <w:pPr>
-        <w:rPr>
-          <w:rFonts w:eastAsiaTheme="minorEastAsia"/>
-        </w:rPr>
-      </w:pPr>
-    </w:p>
-    <w:p>
-      <w:pPr>
-        <w:rPr>
-          <w:rFonts w:eastAsiaTheme="minorEastAsia"/>
-        </w:rPr>
-      </w:pPr>
-      <w:r>
-        <w:rPr>
-          <w:rFonts w:eastAsiaTheme="minorEastAsia"/>
-        </w:rPr>
-        <w:drawing>
-          <wp:inline distT="0" distB="0" distL="0" distR="0" wp14:anchorId="486AC2BC" wp14:editId="7FE6FCF7">
-            <wp:extent cx="5943600" cy="877570"/>
-            <wp:effectExtent l="0" t="0" r="0" b="0"/>
-            <wp:docPr id="31" name="Picture 31"/>
-            <wp:cNvGraphicFramePr>
-              <a:graphicFrameLocks xmlns:a="http://schemas.openxmlformats.org/drawingml/2006/main" noChangeAspect="1"/>
-            </wp:cNvGraphicFramePr>
-            <a:graphic xmlns:a="http://schemas.openxmlformats.org/drawingml/2006/main">
-              <a:graphicData uri="http://schemas.openxmlformats.org/drawingml/2006/picture">
-                <pic:pic xmlns:pic="http://schemas.openxmlformats.org/drawingml/2006/picture">
-                  <pic:nvPicPr>
-                    <pic:cNvPr id="1" name=""/>
-                    <pic:cNvPicPr/>
-                  </pic:nvPicPr>
-                  <pic:blipFill>
-                    <a:blip r:embed="rId35"/>
-                    <a:stretch>
-                      <a:fillRect/>
-                    </a:stretch>
-                  </pic:blipFill>
-                  <pic:spPr>
-                    <a:xfrm>
-                      <a:off x="0" y="0"/>
-                      <a:ext cx="5943600" cy="877570"/>
-                    </a:xfrm>
-                    <a:prstGeom prst="rect">
-                      <a:avLst/>
-                    </a:prstGeom>
-                  </pic:spPr>
-                </pic:pic>
-              </a:graphicData>
-            </a:graphic>
-          </wp:inline>
-        </w:drawing>
+      <w:r>
+        <w:rPr>
+          <w:rFonts w:eastAsiaTheme="minorEastAsia"/>
+        </w:rPr>
+        <w:t>10.</w:t>
       </w:r>
     </w:p>
     <w:p>
@@ -6128,8 +4041,30 @@
         <w:rPr>
           <w:rFonts w:eastAsiaTheme="minorEastAsia"/>
         </w:rPr>
-        <w:t xml:space="preserve"> will be positive when X is greater than xbar and negative when x is less than xbar</w:t>
-      </w:r>
+        <w:t xml:space="preserve"> will be positive when X is greater than </w:t>
+      </w:r>
+      <w:proofErr w:type="spellStart"/>
+      <w:r>
+        <w:rPr>
+          <w:rFonts w:eastAsiaTheme="minorEastAsia"/>
+        </w:rPr>
+        <w:t>xbar</w:t>
+      </w:r>
+      <w:proofErr w:type="spellEnd"/>
+      <w:r>
+        <w:rPr>
+          <w:rFonts w:eastAsiaTheme="minorEastAsia"/>
+        </w:rPr>
+        <w:t xml:space="preserve"> and negative when x is less than </w:t>
+      </w:r>
+      <w:proofErr w:type="spellStart"/>
+      <w:r>
+        <w:rPr>
+          <w:rFonts w:eastAsiaTheme="minorEastAsia"/>
+        </w:rPr>
+        <w:t>xbar</w:t>
+      </w:r>
+      <w:proofErr w:type="spellEnd"/>
       <w:r>
         <w:rPr>
           <w:rFonts w:eastAsiaTheme="minorEastAsia"/>
@@ -6382,6 +4317,7 @@
         <w:t xml:space="preserve"> and y is greater than </w:t>
       </w:r>
       <w:proofErr w:type="spellStart"/>
+      <w:proofErr w:type="gramStart"/>
       <w:r>
         <w:rPr>
           <w:rFonts w:eastAsiaTheme="minorEastAsia"/>
@@ -6393,21 +4329,14 @@
         <w:rPr>
           <w:rFonts w:eastAsiaTheme="minorEastAsia"/>
         </w:rPr>
-        <w:t xml:space="preserve">(the upper </w:t>
-      </w:r>
-      <w:proofErr w:type="gramStart"/>
-      <w:r>
-        <w:rPr>
-          <w:rFonts w:eastAsiaTheme="minorEastAsia"/>
-        </w:rPr>
-        <w:t>right hand</w:t>
+        <w:t>(</w:t>
       </w:r>
       <w:proofErr w:type="gramEnd"/>
       <w:r>
         <w:rPr>
           <w:rFonts w:eastAsiaTheme="minorEastAsia"/>
         </w:rPr>
-        <w:t xml:space="preserve"> quadrant of a scatterplot)</w:t>
+        <w:t>the upper right hand quadrant of a scatterplot)</w:t>
       </w:r>
     </w:p>
     <w:p>
@@ -6572,6 +4501,7 @@
         <w:t xml:space="preserve">than </w:t>
       </w:r>
       <w:proofErr w:type="spellStart"/>
+      <w:proofErr w:type="gramStart"/>
       <w:r>
         <w:rPr>
           <w:rFonts w:eastAsiaTheme="minorEastAsia"/>
@@ -6583,21 +4513,14 @@
         <w:rPr>
           <w:rFonts w:eastAsiaTheme="minorEastAsia"/>
         </w:rPr>
-        <w:t xml:space="preserve">(the lower </w:t>
-      </w:r>
-      <w:proofErr w:type="gramStart"/>
-      <w:r>
-        <w:rPr>
-          <w:rFonts w:eastAsiaTheme="minorEastAsia"/>
-        </w:rPr>
-        <w:t>left hand</w:t>
+        <w:t>(</w:t>
       </w:r>
       <w:proofErr w:type="gramEnd"/>
       <w:r>
         <w:rPr>
           <w:rFonts w:eastAsiaTheme="minorEastAsia"/>
         </w:rPr>
-        <w:t xml:space="preserve"> quadrant of a scatterplot)</w:t>
+        <w:t>the lower left hand quadrant of a scatterplot)</w:t>
       </w:r>
     </w:p>
     <w:p>
@@ -6750,6 +4673,7 @@
         <w:t xml:space="preserve"> and y is greater than </w:t>
       </w:r>
       <w:proofErr w:type="spellStart"/>
+      <w:proofErr w:type="gramStart"/>
       <w:r>
         <w:rPr>
           <w:rFonts w:eastAsiaTheme="minorEastAsia"/>
@@ -6761,21 +4685,14 @@
         <w:rPr>
           <w:rFonts w:eastAsiaTheme="minorEastAsia"/>
         </w:rPr>
-        <w:t xml:space="preserve">(the upper </w:t>
-      </w:r>
-      <w:proofErr w:type="gramStart"/>
-      <w:r>
-        <w:rPr>
-          <w:rFonts w:eastAsiaTheme="minorEastAsia"/>
-        </w:rPr>
-        <w:t>left hand</w:t>
+        <w:t>(</w:t>
       </w:r>
       <w:proofErr w:type="gramEnd"/>
       <w:r>
         <w:rPr>
           <w:rFonts w:eastAsiaTheme="minorEastAsia"/>
         </w:rPr>
-        <w:t xml:space="preserve"> quadrant of a scatterplot)</w:t>
+        <w:t>the upper left hand quadrant of a scatterplot)</w:t>
       </w:r>
     </w:p>
     <w:p>
@@ -6928,6 +4845,7 @@
         <w:t xml:space="preserve"> and y is less than </w:t>
       </w:r>
       <w:proofErr w:type="spellStart"/>
+      <w:proofErr w:type="gramStart"/>
       <w:r>
         <w:rPr>
           <w:rFonts w:eastAsiaTheme="minorEastAsia"/>
@@ -6939,41 +4857,53 @@
         <w:rPr>
           <w:rFonts w:eastAsiaTheme="minorEastAsia"/>
         </w:rPr>
-        <w:t xml:space="preserve">(the lower </w:t>
-      </w:r>
-      <w:proofErr w:type="gramStart"/>
-      <w:r>
-        <w:rPr>
-          <w:rFonts w:eastAsiaTheme="minorEastAsia"/>
-        </w:rPr>
-        <w:t>right hand</w:t>
+        <w:t>(</w:t>
       </w:r>
       <w:proofErr w:type="gramEnd"/>
       <w:r>
         <w:rPr>
           <w:rFonts w:eastAsiaTheme="minorEastAsia"/>
         </w:rPr>
-        <w:t xml:space="preserve"> quadrant of a scatterplot)</w:t>
-      </w:r>
-    </w:p>
-    <w:p>
-      <w:pPr>
-        <w:rPr>
-          <w:rFonts w:eastAsiaTheme="minorEastAsia"/>
-        </w:rPr>
-      </w:pPr>
-    </w:p>
-    <w:p>
-      <w:pPr>
-        <w:rPr>
-          <w:rFonts w:eastAsiaTheme="minorEastAsia"/>
-        </w:rPr>
-      </w:pPr>
-      <w:r>
-        <w:rPr>
-          <w:rFonts w:eastAsiaTheme="minorEastAsia"/>
-        </w:rPr>
-        <w:t xml:space="preserve">The data in Fig 3.3 (f) are approximately equally distributed in lower left and upper right quadrants (positive cross-products) as they are in the upper left and lower right quadrants (negative cross-products).  For this reason, summing the cross products will lead to a near zero sum and thus </w:t>
+        <w:t>the lower right hand quadrant of a scatterplot)</w:t>
+      </w:r>
+    </w:p>
+    <w:p>
+      <w:pPr>
+        <w:rPr>
+          <w:rFonts w:eastAsiaTheme="minorEastAsia"/>
+        </w:rPr>
+      </w:pPr>
+    </w:p>
+    <w:p>
+      <w:pPr>
+        <w:rPr>
+          <w:rFonts w:eastAsiaTheme="minorEastAsia"/>
+        </w:rPr>
+      </w:pPr>
+      <w:r>
+        <w:rPr>
+          <w:rFonts w:eastAsiaTheme="minorEastAsia"/>
+        </w:rPr>
+        <w:t xml:space="preserve">The data </w:t>
+      </w:r>
+      <w:r>
+        <w:rPr>
+          <w:rFonts w:eastAsiaTheme="minorEastAsia"/>
+        </w:rPr>
+        <w:t xml:space="preserve">in Fig 3.3 (f) </w:t>
+      </w:r>
+      <w:r>
+        <w:rPr>
+          <w:rFonts w:eastAsiaTheme="minorEastAsia"/>
+        </w:rPr>
+        <w:t xml:space="preserve">are approximately equally distributed in lower left and upper right quadrants (positive cross-products) as they are in the upper left and lower right quadrants </w:t>
+      </w:r>
+      <w:r>
+        <w:rPr>
+          <w:rFonts w:eastAsiaTheme="minorEastAsia"/>
+        </w:rPr>
+        <w:lastRenderedPageBreak/>
+        <w:t xml:space="preserve">(negative cross-products).  For this reason, summing the cross products will lead to a near zero sum and thus </w:t>
       </w:r>
       <m:oMath>
         <m:sSub>
@@ -7345,287 +5275,6 @@
     </w:sectPr>
   </w:body>
 </w:document>
-</file>
-
-<file path=word/numbering.xml><?xml version="1.0" encoding="utf-8"?>
-<w:numbering xmlns:wpc="http://schemas.microsoft.com/office/word/2010/wordprocessingCanvas" xmlns:cx="http://schemas.microsoft.com/office/drawing/2014/chartex" xmlns:cx1="http://schemas.microsoft.com/office/drawing/2015/9/8/chartex" xmlns:cx2="http://schemas.microsoft.com/office/drawing/2015/10/21/chartex" xmlns:cx3="http://schemas.microsoft.com/office/drawing/2016/5/9/chartex" xmlns:cx4="http://schemas.microsoft.com/office/drawing/2016/5/10/chartex" xmlns:cx5="http://schemas.microsoft.com/office/drawing/2016/5/11/chartex" xmlns:cx6="http://schemas.microsoft.com/office/drawing/2016/5/12/chartex" xmlns:cx7="http://schemas.microsoft.com/office/drawing/2016/5/13/chartex" xmlns:cx8="http://schemas.microsoft.com/office/drawing/2016/5/14/chartex" xmlns:mc="http://schemas.openxmlformats.org/markup-compatibility/2006" xmlns:aink="http://schemas.microsoft.com/office/drawing/2016/ink" xmlns:am3d="http://schemas.microsoft.com/office/drawing/2017/model3d" xmlns:o="urn:schemas-microsoft-com:office:office" xmlns:oel="http://schemas.microsoft.com/office/2019/extlst" xmlns:r="http://schemas.openxmlformats.org/officeDocument/2006/relationships" xmlns:m="http://schemas.openxmlformats.org/officeDocument/2006/math" xmlns:v="urn:schemas-microsoft-com:vml" xmlns:wp14="http://schemas.microsoft.com/office/word/2010/wordprocessingDrawing" xmlns:wp="http://schemas.openxmlformats.org/drawingml/2006/wordprocessingDrawing" xmlns:w10="urn:schemas-microsoft-com:office:word" xmlns:w="http://schemas.openxmlformats.org/wordprocessingml/2006/main" xmlns:w14="http://schemas.microsoft.com/office/word/2010/wordml" xmlns:w15="http://schemas.microsoft.com/office/word/2012/wordml" xmlns:w16cex="http://schemas.microsoft.com/office/word/2018/wordml/cex" xmlns:w16cid="http://schemas.microsoft.com/office/word/2016/wordml/cid" xmlns:w16="http://schemas.microsoft.com/office/word/2018/wordml" xmlns:w16sdtdh="http://schemas.microsoft.com/office/word/2020/wordml/sdtdatahash" xmlns:w16se="http://schemas.microsoft.com/office/word/2015/wordml/symex" xmlns:wpg="http://schemas.microsoft.com/office/word/2010/wordprocessingGroup" xmlns:wpi="http://schemas.microsoft.com/office/word/2010/wordprocessingInk" xmlns:wne="http://schemas.microsoft.com/office/word/2006/wordml" xmlns:wps="http://schemas.microsoft.com/office/word/2010/wordprocessingShape" mc:Ignorable="w14 w15 w16se w16cid w16 w16cex w16sdtdh wp14">
-  <w:abstractNum w:abstractNumId="0" w15:restartNumberingAfterBreak="0">
-    <w:nsid w:val="04AE3F7B"/>
-    <w:multiLevelType w:val="hybridMultilevel"/>
-    <w:tmpl w:val="29AACDDC"/>
-    <w:lvl w:ilvl="0" w:tplc="096E3D9E">
-      <w:start w:val="1"/>
-      <w:numFmt w:val="upperLetter"/>
-      <w:lvlText w:val="%1)"/>
-      <w:lvlJc w:val="left"/>
-      <w:pPr>
-        <w:ind w:left="720" w:hanging="360"/>
-      </w:pPr>
-      <w:rPr>
-        <w:rFonts w:hint="default"/>
-      </w:rPr>
-    </w:lvl>
-    <w:lvl w:ilvl="1" w:tplc="04090019" w:tentative="1">
-      <w:start w:val="1"/>
-      <w:numFmt w:val="lowerLetter"/>
-      <w:lvlText w:val="%2."/>
-      <w:lvlJc w:val="left"/>
-      <w:pPr>
-        <w:ind w:left="1440" w:hanging="360"/>
-      </w:pPr>
-    </w:lvl>
-    <w:lvl w:ilvl="2" w:tplc="0409001B" w:tentative="1">
-      <w:start w:val="1"/>
-      <w:numFmt w:val="lowerRoman"/>
-      <w:lvlText w:val="%3."/>
-      <w:lvlJc w:val="right"/>
-      <w:pPr>
-        <w:ind w:left="2160" w:hanging="180"/>
-      </w:pPr>
-    </w:lvl>
-    <w:lvl w:ilvl="3" w:tplc="0409000F" w:tentative="1">
-      <w:start w:val="1"/>
-      <w:numFmt w:val="decimal"/>
-      <w:lvlText w:val="%4."/>
-      <w:lvlJc w:val="left"/>
-      <w:pPr>
-        <w:ind w:left="2880" w:hanging="360"/>
-      </w:pPr>
-    </w:lvl>
-    <w:lvl w:ilvl="4" w:tplc="04090019" w:tentative="1">
-      <w:start w:val="1"/>
-      <w:numFmt w:val="lowerLetter"/>
-      <w:lvlText w:val="%5."/>
-      <w:lvlJc w:val="left"/>
-      <w:pPr>
-        <w:ind w:left="3600" w:hanging="360"/>
-      </w:pPr>
-    </w:lvl>
-    <w:lvl w:ilvl="5" w:tplc="0409001B" w:tentative="1">
-      <w:start w:val="1"/>
-      <w:numFmt w:val="lowerRoman"/>
-      <w:lvlText w:val="%6."/>
-      <w:lvlJc w:val="right"/>
-      <w:pPr>
-        <w:ind w:left="4320" w:hanging="180"/>
-      </w:pPr>
-    </w:lvl>
-    <w:lvl w:ilvl="6" w:tplc="0409000F" w:tentative="1">
-      <w:start w:val="1"/>
-      <w:numFmt w:val="decimal"/>
-      <w:lvlText w:val="%7."/>
-      <w:lvlJc w:val="left"/>
-      <w:pPr>
-        <w:ind w:left="5040" w:hanging="360"/>
-      </w:pPr>
-    </w:lvl>
-    <w:lvl w:ilvl="7" w:tplc="04090019" w:tentative="1">
-      <w:start w:val="1"/>
-      <w:numFmt w:val="lowerLetter"/>
-      <w:lvlText w:val="%8."/>
-      <w:lvlJc w:val="left"/>
-      <w:pPr>
-        <w:ind w:left="5760" w:hanging="360"/>
-      </w:pPr>
-    </w:lvl>
-    <w:lvl w:ilvl="8" w:tplc="0409001B" w:tentative="1">
-      <w:start w:val="1"/>
-      <w:numFmt w:val="lowerRoman"/>
-      <w:lvlText w:val="%9."/>
-      <w:lvlJc w:val="right"/>
-      <w:pPr>
-        <w:ind w:left="6480" w:hanging="180"/>
-      </w:pPr>
-    </w:lvl>
-  </w:abstractNum>
-  <w:abstractNum w:abstractNumId="1" w15:restartNumberingAfterBreak="0">
-    <w:nsid w:val="56CA3D7C"/>
-    <w:multiLevelType w:val="hybridMultilevel"/>
-    <w:tmpl w:val="E79CD970"/>
-    <w:lvl w:ilvl="0" w:tplc="E64EFAFA">
-      <w:start w:val="1"/>
-      <w:numFmt w:val="lowerLetter"/>
-      <w:lvlText w:val="(%1)"/>
-      <w:lvlJc w:val="left"/>
-      <w:pPr>
-        <w:ind w:left="720" w:hanging="360"/>
-      </w:pPr>
-      <w:rPr>
-        <w:rFonts w:hint="default"/>
-      </w:rPr>
-    </w:lvl>
-    <w:lvl w:ilvl="1" w:tplc="04090019" w:tentative="1">
-      <w:start w:val="1"/>
-      <w:numFmt w:val="lowerLetter"/>
-      <w:lvlText w:val="%2."/>
-      <w:lvlJc w:val="left"/>
-      <w:pPr>
-        <w:ind w:left="1440" w:hanging="360"/>
-      </w:pPr>
-    </w:lvl>
-    <w:lvl w:ilvl="2" w:tplc="0409001B" w:tentative="1">
-      <w:start w:val="1"/>
-      <w:numFmt w:val="lowerRoman"/>
-      <w:lvlText w:val="%3."/>
-      <w:lvlJc w:val="right"/>
-      <w:pPr>
-        <w:ind w:left="2160" w:hanging="180"/>
-      </w:pPr>
-    </w:lvl>
-    <w:lvl w:ilvl="3" w:tplc="0409000F" w:tentative="1">
-      <w:start w:val="1"/>
-      <w:numFmt w:val="decimal"/>
-      <w:lvlText w:val="%4."/>
-      <w:lvlJc w:val="left"/>
-      <w:pPr>
-        <w:ind w:left="2880" w:hanging="360"/>
-      </w:pPr>
-    </w:lvl>
-    <w:lvl w:ilvl="4" w:tplc="04090019" w:tentative="1">
-      <w:start w:val="1"/>
-      <w:numFmt w:val="lowerLetter"/>
-      <w:lvlText w:val="%5."/>
-      <w:lvlJc w:val="left"/>
-      <w:pPr>
-        <w:ind w:left="3600" w:hanging="360"/>
-      </w:pPr>
-    </w:lvl>
-    <w:lvl w:ilvl="5" w:tplc="0409001B" w:tentative="1">
-      <w:start w:val="1"/>
-      <w:numFmt w:val="lowerRoman"/>
-      <w:lvlText w:val="%6."/>
-      <w:lvlJc w:val="right"/>
-      <w:pPr>
-        <w:ind w:left="4320" w:hanging="180"/>
-      </w:pPr>
-    </w:lvl>
-    <w:lvl w:ilvl="6" w:tplc="0409000F" w:tentative="1">
-      <w:start w:val="1"/>
-      <w:numFmt w:val="decimal"/>
-      <w:lvlText w:val="%7."/>
-      <w:lvlJc w:val="left"/>
-      <w:pPr>
-        <w:ind w:left="5040" w:hanging="360"/>
-      </w:pPr>
-    </w:lvl>
-    <w:lvl w:ilvl="7" w:tplc="04090019" w:tentative="1">
-      <w:start w:val="1"/>
-      <w:numFmt w:val="lowerLetter"/>
-      <w:lvlText w:val="%8."/>
-      <w:lvlJc w:val="left"/>
-      <w:pPr>
-        <w:ind w:left="5760" w:hanging="360"/>
-      </w:pPr>
-    </w:lvl>
-    <w:lvl w:ilvl="8" w:tplc="0409001B" w:tentative="1">
-      <w:start w:val="1"/>
-      <w:numFmt w:val="lowerRoman"/>
-      <w:lvlText w:val="%9."/>
-      <w:lvlJc w:val="right"/>
-      <w:pPr>
-        <w:ind w:left="6480" w:hanging="180"/>
-      </w:pPr>
-    </w:lvl>
-  </w:abstractNum>
-  <w:abstractNum w:abstractNumId="2" w15:restartNumberingAfterBreak="0">
-    <w:nsid w:val="62CC7817"/>
-    <w:multiLevelType w:val="hybridMultilevel"/>
-    <w:tmpl w:val="D96ECDA6"/>
-    <w:lvl w:ilvl="0" w:tplc="021A229A">
-      <w:start w:val="1"/>
-      <w:numFmt w:val="upperLetter"/>
-      <w:lvlText w:val="(%1)"/>
-      <w:lvlJc w:val="left"/>
-      <w:pPr>
-        <w:ind w:left="720" w:hanging="360"/>
-      </w:pPr>
-      <w:rPr>
-        <w:rFonts w:hint="default"/>
-      </w:rPr>
-    </w:lvl>
-    <w:lvl w:ilvl="1" w:tplc="04090019" w:tentative="1">
-      <w:start w:val="1"/>
-      <w:numFmt w:val="lowerLetter"/>
-      <w:lvlText w:val="%2."/>
-      <w:lvlJc w:val="left"/>
-      <w:pPr>
-        <w:ind w:left="1440" w:hanging="360"/>
-      </w:pPr>
-    </w:lvl>
-    <w:lvl w:ilvl="2" w:tplc="0409001B" w:tentative="1">
-      <w:start w:val="1"/>
-      <w:numFmt w:val="lowerRoman"/>
-      <w:lvlText w:val="%3."/>
-      <w:lvlJc w:val="right"/>
-      <w:pPr>
-        <w:ind w:left="2160" w:hanging="180"/>
-      </w:pPr>
-    </w:lvl>
-    <w:lvl w:ilvl="3" w:tplc="0409000F" w:tentative="1">
-      <w:start w:val="1"/>
-      <w:numFmt w:val="decimal"/>
-      <w:lvlText w:val="%4."/>
-      <w:lvlJc w:val="left"/>
-      <w:pPr>
-        <w:ind w:left="2880" w:hanging="360"/>
-      </w:pPr>
-    </w:lvl>
-    <w:lvl w:ilvl="4" w:tplc="04090019" w:tentative="1">
-      <w:start w:val="1"/>
-      <w:numFmt w:val="lowerLetter"/>
-      <w:lvlText w:val="%5."/>
-      <w:lvlJc w:val="left"/>
-      <w:pPr>
-        <w:ind w:left="3600" w:hanging="360"/>
-      </w:pPr>
-    </w:lvl>
-    <w:lvl w:ilvl="5" w:tplc="0409001B" w:tentative="1">
-      <w:start w:val="1"/>
-      <w:numFmt w:val="lowerRoman"/>
-      <w:lvlText w:val="%6."/>
-      <w:lvlJc w:val="right"/>
-      <w:pPr>
-        <w:ind w:left="4320" w:hanging="180"/>
-      </w:pPr>
-    </w:lvl>
-    <w:lvl w:ilvl="6" w:tplc="0409000F" w:tentative="1">
-      <w:start w:val="1"/>
-      <w:numFmt w:val="decimal"/>
-      <w:lvlText w:val="%7."/>
-      <w:lvlJc w:val="left"/>
-      <w:pPr>
-        <w:ind w:left="5040" w:hanging="360"/>
-      </w:pPr>
-    </w:lvl>
-    <w:lvl w:ilvl="7" w:tplc="04090019" w:tentative="1">
-      <w:start w:val="1"/>
-      <w:numFmt w:val="lowerLetter"/>
-      <w:lvlText w:val="%8."/>
-      <w:lvlJc w:val="left"/>
-      <w:pPr>
-        <w:ind w:left="5760" w:hanging="360"/>
-      </w:pPr>
-    </w:lvl>
-    <w:lvl w:ilvl="8" w:tplc="0409001B" w:tentative="1">
-      <w:start w:val="1"/>
-      <w:numFmt w:val="lowerRoman"/>
-      <w:lvlText w:val="%9."/>
-      <w:lvlJc w:val="right"/>
-      <w:pPr>
-        <w:ind w:left="6480" w:hanging="180"/>
-      </w:pPr>
-    </w:lvl>
-  </w:abstractNum>
-  <w:num w:numId="1" w16cid:durableId="1679699446">
-    <w:abstractNumId w:val="0"/>
-  </w:num>
-  <w:num w:numId="2" w16cid:durableId="389613928">
-    <w:abstractNumId w:val="2"/>
-  </w:num>
-  <w:num w:numId="3" w16cid:durableId="1046369021">
-    <w:abstractNumId w:val="1"/>
-  </w:num>
-</w:numbering>
 </file>
 
 <file path=word/styles.xml><?xml version="1.0" encoding="utf-8"?>
@@ -8076,17 +5725,6 @@
       </w:tblBorders>
     </w:tblPr>
   </w:style>
-  <w:style w:type="paragraph" w:styleId="ListParagraph">
-    <w:name w:val="List Paragraph"/>
-    <w:basedOn w:val="Normal"/>
-    <w:uiPriority w:val="34"/>
-    <w:qFormat/>
-    <w:rsid w:val="00B1318E"/>
-    <w:pPr>
-      <w:ind w:left="720"/>
-      <w:contextualSpacing/>
-    </w:pPr>
-  </w:style>
 </w:styles>
 </file>
 

</xml_diff>